<commit_message>
Added requirements and updated documents
</commit_message>
<xml_diff>
--- a/Пояснительная.docx
+++ b/Пояснительная.docx
@@ -1,6 +1,6 @@
 
 <file path=word/document.xml><?xml version="1.0" encoding="utf-8"?>
-<w:document xmlns:wpc="http://schemas.microsoft.com/office/word/2010/wordprocessingCanvas" xmlns:mc="http://schemas.openxmlformats.org/markup-compatibility/2006" xmlns:o="urn:schemas-microsoft-com:office:office" xmlns:r="http://schemas.openxmlformats.org/officeDocument/2006/relationships" xmlns:m="http://schemas.openxmlformats.org/officeDocument/2006/math" xmlns:v="urn:schemas-microsoft-com:vml" xmlns:wp14="http://schemas.microsoft.com/office/word/2010/wordprocessingDrawing" xmlns:wp="http://schemas.openxmlformats.org/drawingml/2006/wordprocessingDrawing" xmlns:w10="urn:schemas-microsoft-com:office:word" xmlns:w="http://schemas.openxmlformats.org/wordprocessingml/2006/main" xmlns:w14="http://schemas.microsoft.com/office/word/2010/wordml" xmlns:wpg="http://schemas.microsoft.com/office/word/2010/wordprocessingGroup" xmlns:wpi="http://schemas.microsoft.com/office/word/2010/wordprocessingInk" xmlns:wne="http://schemas.microsoft.com/office/word/2006/wordml" xmlns:wps="http://schemas.microsoft.com/office/word/2010/wordprocessingShape" mc:Ignorable="w14 wp14">
+<w:document xmlns:wpc="http://schemas.microsoft.com/office/word/2010/wordprocessingCanvas" xmlns:cx="http://schemas.microsoft.com/office/drawing/2014/chartex" xmlns:cx1="http://schemas.microsoft.com/office/drawing/2015/9/8/chartex" xmlns:mc="http://schemas.openxmlformats.org/markup-compatibility/2006" xmlns:o="urn:schemas-microsoft-com:office:office" xmlns:r="http://schemas.openxmlformats.org/officeDocument/2006/relationships" xmlns:m="http://schemas.openxmlformats.org/officeDocument/2006/math" xmlns:v="urn:schemas-microsoft-com:vml" xmlns:wp14="http://schemas.microsoft.com/office/word/2010/wordprocessingDrawing" xmlns:wp="http://schemas.openxmlformats.org/drawingml/2006/wordprocessingDrawing" xmlns:w10="urn:schemas-microsoft-com:office:word" xmlns:w="http://schemas.openxmlformats.org/wordprocessingml/2006/main" xmlns:w14="http://schemas.microsoft.com/office/word/2010/wordml" xmlns:w15="http://schemas.microsoft.com/office/word/2012/wordml" xmlns:w16se="http://schemas.microsoft.com/office/word/2015/wordml/symex" xmlns:wpg="http://schemas.microsoft.com/office/word/2010/wordprocessingGroup" xmlns:wpi="http://schemas.microsoft.com/office/word/2010/wordprocessingInk" xmlns:wne="http://schemas.microsoft.com/office/word/2006/wordml" xmlns:wps="http://schemas.microsoft.com/office/word/2010/wordprocessingShape" mc:Ignorable="w14 w15 w16se wp14">
   <w:body>
     <w:p>
       <w:r>
@@ -19,17 +19,33 @@
       </w:r>
     </w:p>
     <w:p>
+      <w:proofErr w:type="gramStart"/>
       <w:r>
         <w:rPr>
           <w:rStyle w:val="10"/>
         </w:rPr>
-        <w:t>Авторы:</w:t>
-      </w:r>
-      <w:r>
-        <w:t xml:space="preserve"> </w:t>
-      </w:r>
-      <w:r>
-        <w:t xml:space="preserve"> </w:t>
+        <w:t>Авт</w:t>
+      </w:r>
+      <w:bookmarkStart w:id="0" w:name="_GoBack"/>
+      <w:bookmarkEnd w:id="0"/>
+      <w:r>
+        <w:rPr>
+          <w:rStyle w:val="10"/>
+        </w:rPr>
+        <w:t>оры:</w:t>
+      </w:r>
+      <w:r>
+        <w:t xml:space="preserve">  </w:t>
+      </w:r>
+      <w:r>
+        <w:t>Зотова</w:t>
+      </w:r>
+      <w:proofErr w:type="gramEnd"/>
+      <w:r>
+        <w:t xml:space="preserve"> Екатерина</w:t>
+      </w:r>
+      <w:r>
+        <w:t xml:space="preserve"> и </w:t>
       </w:r>
       <w:proofErr w:type="spellStart"/>
       <w:r>
@@ -37,7 +53,7 @@
       </w:r>
       <w:proofErr w:type="spellEnd"/>
       <w:r>
-        <w:t xml:space="preserve"> Роман и Зотова Екатерина</w:t>
+        <w:t xml:space="preserve"> Роман </w:t>
       </w:r>
     </w:p>
     <w:p>
@@ -64,29 +80,7 @@
       </w:r>
       <w:proofErr w:type="spellEnd"/>
       <w:r>
-        <w:t xml:space="preserve"> </w:t>
-      </w:r>
-      <w:proofErr w:type="gramStart"/>
-      <w:r>
-        <w:t>в</w:t>
-      </w:r>
-      <w:proofErr w:type="gramEnd"/>
-      <w:r>
-        <w:t xml:space="preserve"> </w:t>
-      </w:r>
-      <w:proofErr w:type="gramStart"/>
-      <w:r>
-        <w:t>которой</w:t>
-      </w:r>
-      <w:proofErr w:type="gramEnd"/>
-      <w:r>
-        <w:t xml:space="preserve"> главный герой "Кр</w:t>
-      </w:r>
-      <w:r>
-        <w:t xml:space="preserve">асный плесень" бродит в поисках </w:t>
-      </w:r>
-      <w:r>
-        <w:t xml:space="preserve">дороги в магазин, встречая на своём пути </w:t>
+        <w:t xml:space="preserve"> в которой главный герой "Красный плесень" бродит в поисках дороги в магазин, встречая на своём пути </w:t>
       </w:r>
       <w:proofErr w:type="spellStart"/>
       <w:r>
@@ -94,15 +88,7 @@
       </w:r>
       <w:proofErr w:type="spellEnd"/>
       <w:r>
-        <w:t xml:space="preserve">. В конце </w:t>
-      </w:r>
-      <w:proofErr w:type="gramStart"/>
-      <w:r>
-        <w:t>концов</w:t>
-      </w:r>
-      <w:proofErr w:type="gramEnd"/>
-      <w:r>
-        <w:t xml:space="preserve"> он должен дойти до так нужного ему сокровища.</w:t>
+        <w:t>. В конце концов он должен дойти до так нужного ему сокровища.</w:t>
       </w:r>
     </w:p>
     <w:p>
@@ -142,13 +128,8 @@
       <w:pPr>
         <w:pStyle w:val="a3"/>
       </w:pPr>
-      <w:proofErr w:type="gramStart"/>
-      <w:r>
-        <w:t>Класс</w:t>
-      </w:r>
-      <w:proofErr w:type="gramEnd"/>
-      <w:r>
-        <w:t xml:space="preserve"> отвечающий за все звуки в игре.</w:t>
+      <w:r>
+        <w:t>Класс отвечающий за все звуки в игре.</w:t>
       </w:r>
     </w:p>
     <w:p>
@@ -276,15 +257,7 @@
         <w:pStyle w:val="a3"/>
       </w:pPr>
       <w:r>
-        <w:t xml:space="preserve">Этот класс предназначен для работы с самой </w:t>
-      </w:r>
-      <w:proofErr w:type="gramStart"/>
-      <w:r>
-        <w:t>комнатой</w:t>
-      </w:r>
-      <w:proofErr w:type="gramEnd"/>
-      <w:r>
-        <w:t xml:space="preserve"> в которую попадает игрок. Из специального файла</w:t>
+        <w:t>Этот класс предназначен для работы с самой комнатой в которую попадает игрок. Из специального файла</w:t>
       </w:r>
       <w:r>
         <w:t xml:space="preserve"> </w:t>
@@ -318,15 +291,7 @@
         <w:pStyle w:val="a3"/>
       </w:pPr>
       <w:r>
-        <w:t>Этот класс нужен для назначения определённых свой</w:t>
-      </w:r>
-      <w:proofErr w:type="gramStart"/>
-      <w:r>
-        <w:t>ств пл</w:t>
-      </w:r>
-      <w:proofErr w:type="gramEnd"/>
-      <w:r>
-        <w:t>иткам на карте</w:t>
+        <w:t>Этот класс нужен для назначения определённых свойств плиткам на карте</w:t>
       </w:r>
     </w:p>
     <w:p>
@@ -388,11 +353,11 @@
         <w:pStyle w:val="a3"/>
       </w:pPr>
       <w:r>
-        <w:t xml:space="preserve">Этот класс отвечает за </w:t>
+        <w:t xml:space="preserve">Этот класс отвечает </w:t>
       </w:r>
       <w:proofErr w:type="gramStart"/>
       <w:r>
-        <w:t>персонажа</w:t>
+        <w:t>за персонажа</w:t>
       </w:r>
       <w:proofErr w:type="gramEnd"/>
       <w:r>
@@ -402,15 +367,7 @@
         <w:t xml:space="preserve"> </w:t>
       </w:r>
       <w:r>
-        <w:t xml:space="preserve">Это </w:t>
-      </w:r>
-      <w:proofErr w:type="gramStart"/>
-      <w:r>
-        <w:t>сделано</w:t>
-      </w:r>
-      <w:proofErr w:type="gramEnd"/>
-      <w:r>
-        <w:t xml:space="preserve"> дабы затруднить процесс игры. </w:t>
+        <w:t xml:space="preserve">Это сделано дабы затруднить процесс игры. </w:t>
       </w:r>
     </w:p>
     <w:p>
@@ -437,18 +394,9 @@
       <w:pPr>
         <w:pStyle w:val="a3"/>
       </w:pPr>
-      <w:r>
-        <w:t>Это</w:t>
-      </w:r>
-      <w:r>
-        <w:t>т</w:t>
-      </w:r>
-      <w:r>
-        <w:t xml:space="preserve"> </w:t>
-      </w:r>
       <w:proofErr w:type="gramStart"/>
       <w:r>
-        <w:t>класс</w:t>
+        <w:t>Этот класс</w:t>
       </w:r>
       <w:proofErr w:type="gramEnd"/>
       <w:r>
@@ -456,17 +404,11 @@
       </w:r>
       <w:proofErr w:type="gramStart"/>
       <w:r>
-        <w:t>при</w:t>
+        <w:t>при столкновением</w:t>
       </w:r>
       <w:proofErr w:type="gramEnd"/>
       <w:r>
-        <w:t xml:space="preserve"> столкновением с персонажем</w:t>
-      </w:r>
-      <w:r>
-        <w:t xml:space="preserve"> </w:t>
-      </w:r>
-      <w:r>
-        <w:t xml:space="preserve">или стеной. </w:t>
+        <w:t xml:space="preserve"> с персонажем или стеной. </w:t>
       </w:r>
     </w:p>
     <w:p>
@@ -499,13 +441,7 @@
       </w:r>
       <w:proofErr w:type="gramEnd"/>
       <w:r>
-        <w:t xml:space="preserve"> который</w:t>
-      </w:r>
-      <w:r>
-        <w:t xml:space="preserve"> </w:t>
-      </w:r>
-      <w:r>
-        <w:t>отвечает за артефакты и их влияние на персонажа.</w:t>
+        <w:t xml:space="preserve"> который отвечает за артефакты и их влияние на персонажа.</w:t>
       </w:r>
     </w:p>
     <w:p>
@@ -516,18 +452,12 @@
         <w:t>Описание технологий:</w:t>
       </w:r>
       <w:r>
-        <w:t xml:space="preserve"> </w:t>
-      </w:r>
-      <w:r>
-        <w:t xml:space="preserve"> </w:t>
-      </w:r>
-    </w:p>
-    <w:p>
-      <w:r>
-        <w:t>Для реализации проекта были использованы стандарт</w:t>
-      </w:r>
-      <w:r>
-        <w:t xml:space="preserve">ные средства библиотеки </w:t>
+        <w:t xml:space="preserve">  </w:t>
+      </w:r>
+    </w:p>
+    <w:p>
+      <w:r>
+        <w:t xml:space="preserve">Для реализации проекта были использованы стандартные средства библиотеки </w:t>
       </w:r>
       <w:proofErr w:type="spellStart"/>
       <w:r>
@@ -535,24 +465,15 @@
       </w:r>
       <w:proofErr w:type="spellEnd"/>
       <w:r>
-        <w:t xml:space="preserve">. </w:t>
-      </w:r>
-      <w:r>
-        <w:t xml:space="preserve">Анимация персонажей берется из GIF-анимации </w:t>
+        <w:t xml:space="preserve">. Анимация персонажей берется </w:t>
       </w:r>
       <w:proofErr w:type="gramStart"/>
       <w:r>
-        <w:t>разрезанной</w:t>
+        <w:t>из GIF-анимации</w:t>
       </w:r>
       <w:proofErr w:type="gramEnd"/>
       <w:r>
-        <w:t xml:space="preserve"> на кадры. Ан</w:t>
-      </w:r>
-      <w:r>
-        <w:t xml:space="preserve">имация персонажей и прорисовка </w:t>
-      </w:r>
-      <w:r>
-        <w:t xml:space="preserve">мебели для уровней - ручная работа. </w:t>
+        <w:t xml:space="preserve"> разрезанной на кадры. Анимация персонажей и прорисовка мебели для уровней - ручная работа. </w:t>
       </w:r>
     </w:p>
     <w:p>
@@ -566,11 +487,56 @@
         <w:t xml:space="preserve">Скриншоты  </w:t>
       </w:r>
       <w:r>
+        <w:rPr>
+          <w:noProof/>
+          <w:lang w:eastAsia="ru-RU"/>
+        </w:rPr>
         <w:drawing>
           <wp:inline distT="0" distB="0" distL="0" distR="0" wp14:anchorId="0D5CA4FE" wp14:editId="7FDB3181">
             <wp:extent cx="6152515" cy="4894580"/>
             <wp:effectExtent l="0" t="0" r="635" b="1270"/>
             <wp:docPr id="4" name="Рисунок 4"/>
+            <wp:cNvGraphicFramePr>
+              <a:graphicFrameLocks xmlns:a="http://schemas.openxmlformats.org/drawingml/2006/main" noChangeAspect="1"/>
+            </wp:cNvGraphicFramePr>
+            <a:graphic xmlns:a="http://schemas.openxmlformats.org/drawingml/2006/main">
+              <a:graphicData uri="http://schemas.openxmlformats.org/drawingml/2006/picture">
+                <pic:pic xmlns:pic="http://schemas.openxmlformats.org/drawingml/2006/picture">
+                  <pic:nvPicPr>
+                    <pic:cNvPr id="0" name=""/>
+                    <pic:cNvPicPr/>
+                  </pic:nvPicPr>
+                  <pic:blipFill>
+                    <a:blip r:embed="rId6"/>
+                    <a:stretch>
+                      <a:fillRect/>
+                    </a:stretch>
+                  </pic:blipFill>
+                  <pic:spPr>
+                    <a:xfrm>
+                      <a:off x="0" y="0"/>
+                      <a:ext cx="6152515" cy="4894580"/>
+                    </a:xfrm>
+                    <a:prstGeom prst="rect">
+                      <a:avLst/>
+                    </a:prstGeom>
+                  </pic:spPr>
+                </pic:pic>
+              </a:graphicData>
+            </a:graphic>
+          </wp:inline>
+        </w:drawing>
+      </w:r>
+      <w:r>
+        <w:rPr>
+          <w:noProof/>
+          <w:lang w:eastAsia="ru-RU"/>
+        </w:rPr>
+        <w:drawing>
+          <wp:inline distT="0" distB="0" distL="0" distR="0" wp14:anchorId="06BB830C" wp14:editId="629F267E">
+            <wp:extent cx="6152515" cy="4663440"/>
+            <wp:effectExtent l="0" t="0" r="635" b="3810"/>
+            <wp:docPr id="2" name="Рисунок 2"/>
             <wp:cNvGraphicFramePr>
               <a:graphicFrameLocks xmlns:a="http://schemas.openxmlformats.org/drawingml/2006/main" noChangeAspect="1"/>
             </wp:cNvGraphicFramePr>
@@ -590,7 +556,7 @@
                   <pic:spPr>
                     <a:xfrm>
                       <a:off x="0" y="0"/>
-                      <a:ext cx="6152515" cy="4894580"/>
+                      <a:ext cx="6152515" cy="4663440"/>
                     </a:xfrm>
                     <a:prstGeom prst="rect">
                       <a:avLst/>
@@ -602,14 +568,17 @@
           </wp:inline>
         </w:drawing>
       </w:r>
-      <w:bookmarkStart w:id="0" w:name="_GoBack"/>
-      <w:bookmarkEnd w:id="0"/>
-      <w:r>
+      <w:r>
+        <w:rPr>
+          <w:noProof/>
+          <w:lang w:eastAsia="ru-RU"/>
+        </w:rPr>
+        <w:lastRenderedPageBreak/>
         <w:drawing>
-          <wp:inline distT="0" distB="0" distL="0" distR="0" wp14:anchorId="06BB830C" wp14:editId="629F267E">
-            <wp:extent cx="6152515" cy="4663440"/>
-            <wp:effectExtent l="0" t="0" r="635" b="3810"/>
-            <wp:docPr id="2" name="Рисунок 2"/>
+          <wp:inline distT="0" distB="0" distL="0" distR="0" wp14:anchorId="30D31F44" wp14:editId="414153D3">
+            <wp:extent cx="6152515" cy="2600325"/>
+            <wp:effectExtent l="0" t="0" r="635" b="9525"/>
+            <wp:docPr id="3" name="Рисунок 3"/>
             <wp:cNvGraphicFramePr>
               <a:graphicFrameLocks xmlns:a="http://schemas.openxmlformats.org/drawingml/2006/main" noChangeAspect="1"/>
             </wp:cNvGraphicFramePr>
@@ -629,7 +598,7 @@
                   <pic:spPr>
                     <a:xfrm>
                       <a:off x="0" y="0"/>
-                      <a:ext cx="6152515" cy="4663440"/>
+                      <a:ext cx="6152515" cy="2600325"/>
                     </a:xfrm>
                     <a:prstGeom prst="rect">
                       <a:avLst/>
@@ -642,12 +611,15 @@
         </w:drawing>
       </w:r>
       <w:r>
-        <w:lastRenderedPageBreak/>
+        <w:rPr>
+          <w:noProof/>
+          <w:lang w:eastAsia="ru-RU"/>
+        </w:rPr>
         <w:drawing>
-          <wp:inline distT="0" distB="0" distL="0" distR="0" wp14:anchorId="30D31F44" wp14:editId="414153D3">
-            <wp:extent cx="6152515" cy="2600325"/>
-            <wp:effectExtent l="0" t="0" r="635" b="9525"/>
-            <wp:docPr id="3" name="Рисунок 3"/>
+          <wp:inline distT="0" distB="0" distL="0" distR="0" wp14:anchorId="727808EE" wp14:editId="01FB7A51">
+            <wp:extent cx="6152515" cy="4909185"/>
+            <wp:effectExtent l="0" t="0" r="635" b="5715"/>
+            <wp:docPr id="1" name="Рисунок 1"/>
             <wp:cNvGraphicFramePr>
               <a:graphicFrameLocks xmlns:a="http://schemas.openxmlformats.org/drawingml/2006/main" noChangeAspect="1"/>
             </wp:cNvGraphicFramePr>
@@ -667,43 +639,6 @@
                   <pic:spPr>
                     <a:xfrm>
                       <a:off x="0" y="0"/>
-                      <a:ext cx="6152515" cy="2600325"/>
-                    </a:xfrm>
-                    <a:prstGeom prst="rect">
-                      <a:avLst/>
-                    </a:prstGeom>
-                  </pic:spPr>
-                </pic:pic>
-              </a:graphicData>
-            </a:graphic>
-          </wp:inline>
-        </w:drawing>
-      </w:r>
-      <w:r>
-        <w:drawing>
-          <wp:inline distT="0" distB="0" distL="0" distR="0" wp14:anchorId="727808EE" wp14:editId="01FB7A51">
-            <wp:extent cx="6152515" cy="4909185"/>
-            <wp:effectExtent l="0" t="0" r="635" b="5715"/>
-            <wp:docPr id="1" name="Рисунок 1"/>
-            <wp:cNvGraphicFramePr>
-              <a:graphicFrameLocks xmlns:a="http://schemas.openxmlformats.org/drawingml/2006/main" noChangeAspect="1"/>
-            </wp:cNvGraphicFramePr>
-            <a:graphic xmlns:a="http://schemas.openxmlformats.org/drawingml/2006/main">
-              <a:graphicData uri="http://schemas.openxmlformats.org/drawingml/2006/picture">
-                <pic:pic xmlns:pic="http://schemas.openxmlformats.org/drawingml/2006/picture">
-                  <pic:nvPicPr>
-                    <pic:cNvPr id="0" name=""/>
-                    <pic:cNvPicPr/>
-                  </pic:nvPicPr>
-                  <pic:blipFill>
-                    <a:blip r:embed="rId10"/>
-                    <a:stretch>
-                      <a:fillRect/>
-                    </a:stretch>
-                  </pic:blipFill>
-                  <pic:spPr>
-                    <a:xfrm>
-                      <a:off x="0" y="0"/>
                       <a:ext cx="6152515" cy="4909185"/>
                     </a:xfrm>
                     <a:prstGeom prst="rect">
@@ -728,8 +663,8 @@
 </file>
 
 <file path=word/numbering.xml><?xml version="1.0" encoding="utf-8"?>
-<w:numbering xmlns:wpc="http://schemas.microsoft.com/office/word/2010/wordprocessingCanvas" xmlns:mc="http://schemas.openxmlformats.org/markup-compatibility/2006" xmlns:o="urn:schemas-microsoft-com:office:office" xmlns:r="http://schemas.openxmlformats.org/officeDocument/2006/relationships" xmlns:m="http://schemas.openxmlformats.org/officeDocument/2006/math" xmlns:v="urn:schemas-microsoft-com:vml" xmlns:wp14="http://schemas.microsoft.com/office/word/2010/wordprocessingDrawing" xmlns:wp="http://schemas.openxmlformats.org/drawingml/2006/wordprocessingDrawing" xmlns:w10="urn:schemas-microsoft-com:office:word" xmlns:w="http://schemas.openxmlformats.org/wordprocessingml/2006/main" xmlns:w14="http://schemas.microsoft.com/office/word/2010/wordml" xmlns:wpg="http://schemas.microsoft.com/office/word/2010/wordprocessingGroup" xmlns:wpi="http://schemas.microsoft.com/office/word/2010/wordprocessingInk" xmlns:wne="http://schemas.microsoft.com/office/word/2006/wordml" xmlns:wps="http://schemas.microsoft.com/office/word/2010/wordprocessingShape" mc:Ignorable="w14 wp14">
-  <w:abstractNum w:abstractNumId="0">
+<w:numbering xmlns:wpc="http://schemas.microsoft.com/office/word/2010/wordprocessingCanvas" xmlns:cx="http://schemas.microsoft.com/office/drawing/2014/chartex" xmlns:cx1="http://schemas.microsoft.com/office/drawing/2015/9/8/chartex" xmlns:mc="http://schemas.openxmlformats.org/markup-compatibility/2006" xmlns:o="urn:schemas-microsoft-com:office:office" xmlns:r="http://schemas.openxmlformats.org/officeDocument/2006/relationships" xmlns:m="http://schemas.openxmlformats.org/officeDocument/2006/math" xmlns:v="urn:schemas-microsoft-com:vml" xmlns:wp14="http://schemas.microsoft.com/office/word/2010/wordprocessingDrawing" xmlns:wp="http://schemas.openxmlformats.org/drawingml/2006/wordprocessingDrawing" xmlns:w10="urn:schemas-microsoft-com:office:word" xmlns:w="http://schemas.openxmlformats.org/wordprocessingml/2006/main" xmlns:w14="http://schemas.microsoft.com/office/word/2010/wordml" xmlns:w15="http://schemas.microsoft.com/office/word/2012/wordml" xmlns:w16se="http://schemas.microsoft.com/office/word/2015/wordml/symex" xmlns:wpg="http://schemas.microsoft.com/office/word/2010/wordprocessingGroup" xmlns:wpi="http://schemas.microsoft.com/office/word/2010/wordprocessingInk" xmlns:wne="http://schemas.microsoft.com/office/word/2006/wordml" xmlns:wps="http://schemas.microsoft.com/office/word/2010/wordprocessingShape" mc:Ignorable="w14 w15 w16se wp14">
+  <w:abstractNum w:abstractNumId="0" w15:restartNumberingAfterBreak="0">
     <w:nsid w:val="70C453B4"/>
     <w:multiLevelType w:val="hybridMultilevel"/>
     <w:tmpl w:val="B8088CA4"/>
@@ -849,7 +784,7 @@
 </file>
 
 <file path=word/styles.xml><?xml version="1.0" encoding="utf-8"?>
-<w:styles xmlns:mc="http://schemas.openxmlformats.org/markup-compatibility/2006" xmlns:r="http://schemas.openxmlformats.org/officeDocument/2006/relationships" xmlns:w="http://schemas.openxmlformats.org/wordprocessingml/2006/main" xmlns:w14="http://schemas.microsoft.com/office/word/2010/wordml" mc:Ignorable="w14">
+<w:styles xmlns:mc="http://schemas.openxmlformats.org/markup-compatibility/2006" xmlns:r="http://schemas.openxmlformats.org/officeDocument/2006/relationships" xmlns:w="http://schemas.openxmlformats.org/wordprocessingml/2006/main" xmlns:w14="http://schemas.microsoft.com/office/word/2010/wordml" xmlns:w15="http://schemas.microsoft.com/office/word/2012/wordml" xmlns:w16se="http://schemas.microsoft.com/office/word/2015/wordml/symex" mc:Ignorable="w14 w15 w16se">
   <w:docDefaults>
     <w:rPrDefault>
       <w:rPr>
@@ -865,452 +800,378 @@
       </w:pPr>
     </w:pPrDefault>
   </w:docDefaults>
-  <w:latentStyles w:defLockedState="0" w:defUIPriority="99" w:defSemiHidden="1" w:defUnhideWhenUsed="1" w:defQFormat="0" w:count="267">
-    <w:lsdException w:name="Normal" w:semiHidden="0" w:uiPriority="0" w:unhideWhenUsed="0" w:qFormat="1"/>
-    <w:lsdException w:name="heading 1" w:semiHidden="0" w:uiPriority="9" w:unhideWhenUsed="0" w:qFormat="1"/>
-    <w:lsdException w:name="heading 2" w:uiPriority="9" w:qFormat="1"/>
-    <w:lsdException w:name="heading 3" w:uiPriority="9" w:qFormat="1"/>
-    <w:lsdException w:name="heading 4" w:uiPriority="9" w:qFormat="1"/>
-    <w:lsdException w:name="heading 5" w:uiPriority="9" w:qFormat="1"/>
-    <w:lsdException w:name="heading 6" w:uiPriority="9" w:qFormat="1"/>
-    <w:lsdException w:name="heading 7" w:uiPriority="9" w:qFormat="1"/>
-    <w:lsdException w:name="heading 8" w:uiPriority="9" w:qFormat="1"/>
-    <w:lsdException w:name="heading 9" w:uiPriority="9" w:qFormat="1"/>
-    <w:lsdException w:name="toc 1" w:uiPriority="39"/>
-    <w:lsdException w:name="toc 2" w:uiPriority="39"/>
-    <w:lsdException w:name="toc 3" w:uiPriority="39"/>
-    <w:lsdException w:name="toc 4" w:uiPriority="39"/>
-    <w:lsdException w:name="toc 5" w:uiPriority="39"/>
-    <w:lsdException w:name="toc 6" w:uiPriority="39"/>
-    <w:lsdException w:name="toc 7" w:uiPriority="39"/>
-    <w:lsdException w:name="toc 8" w:uiPriority="39"/>
-    <w:lsdException w:name="toc 9" w:uiPriority="39"/>
-    <w:lsdException w:name="caption" w:uiPriority="35" w:qFormat="1"/>
-    <w:lsdException w:name="Title" w:semiHidden="0" w:uiPriority="10" w:unhideWhenUsed="0" w:qFormat="1"/>
-    <w:lsdException w:name="Default Paragraph Font" w:uiPriority="1"/>
-    <w:lsdException w:name="Subtitle" w:semiHidden="0" w:uiPriority="11" w:unhideWhenUsed="0" w:qFormat="1"/>
-    <w:lsdException w:name="Strong" w:semiHidden="0" w:uiPriority="22" w:unhideWhenUsed="0" w:qFormat="1"/>
-    <w:lsdException w:name="Emphasis" w:semiHidden="0" w:uiPriority="20" w:unhideWhenUsed="0" w:qFormat="1"/>
-    <w:lsdException w:name="Table Grid" w:semiHidden="0" w:uiPriority="59" w:unhideWhenUsed="0"/>
-    <w:lsdException w:name="Placeholder Text" w:unhideWhenUsed="0"/>
-    <w:lsdException w:name="No Spacing" w:semiHidden="0" w:uiPriority="1" w:unhideWhenUsed="0" w:qFormat="1"/>
-    <w:lsdException w:name="Light Shading" w:semiHidden="0" w:uiPriority="60" w:unhideWhenUsed="0"/>
-    <w:lsdException w:name="Light List" w:semiHidden="0" w:uiPriority="61" w:unhideWhenUsed="0"/>
-    <w:lsdException w:name="Light Grid" w:semiHidden="0" w:uiPriority="62" w:unhideWhenUsed="0"/>
-    <w:lsdException w:name="Medium Shading 1" w:semiHidden="0" w:uiPriority="63" w:unhideWhenUsed="0"/>
-    <w:lsdException w:name="Medium Shading 2" w:semiHidden="0" w:uiPriority="64" w:unhideWhenUsed="0"/>
-    <w:lsdException w:name="Medium List 1" w:semiHidden="0" w:uiPriority="65" w:unhideWhenUsed="0"/>
-    <w:lsdException w:name="Medium List 2" w:semiHidden="0" w:uiPriority="66" w:unhideWhenUsed="0"/>
-    <w:lsdException w:name="Medium Grid 1" w:semiHidden="0" w:uiPriority="67" w:unhideWhenUsed="0"/>
-    <w:lsdException w:name="Medium Grid 2" w:semiHidden="0" w:uiPriority="68" w:unhideWhenUsed="0"/>
-    <w:lsdException w:name="Medium Grid 3" w:semiHidden="0" w:uiPriority="69" w:unhideWhenUsed="0"/>
-    <w:lsdException w:name="Dark List" w:semiHidden="0" w:uiPriority="70" w:unhideWhenUsed="0"/>
-    <w:lsdException w:name="Colorful Shading" w:semiHidden="0" w:uiPriority="71" w:unhideWhenUsed="0"/>
-    <w:lsdException w:name="Colorful List" w:semiHidden="0" w:uiPriority="72" w:unhideWhenUsed="0"/>
-    <w:lsdException w:name="Colorful Grid" w:semiHidden="0" w:uiPriority="73" w:unhideWhenUsed="0"/>
-    <w:lsdException w:name="Light Shading Accent 1" w:semiHidden="0" w:uiPriority="60" w:unhideWhenUsed="0"/>
-    <w:lsdException w:name="Light List Accent 1" w:semiHidden="0" w:uiPriority="61" w:unhideWhenUsed="0"/>
-    <w:lsdException w:name="Light Grid Accent 1" w:semiHidden="0" w:uiPriority="62" w:unhideWhenUsed="0"/>
-    <w:lsdException w:name="Medium Shading 1 Accent 1" w:semiHidden="0" w:uiPriority="63" w:unhideWhenUsed="0"/>
-    <w:lsdException w:name="Medium Shading 2 Accent 1" w:semiHidden="0" w:uiPriority="64" w:unhideWhenUsed="0"/>
-    <w:lsdException w:name="Medium List 1 Accent 1" w:semiHidden="0" w:uiPriority="65" w:unhideWhenUsed="0"/>
-    <w:lsdException w:name="Revision" w:unhideWhenUsed="0"/>
-    <w:lsdException w:name="List Paragraph" w:semiHidden="0" w:uiPriority="34" w:unhideWhenUsed="0" w:qFormat="1"/>
-    <w:lsdException w:name="Quote" w:semiHidden="0" w:uiPriority="29" w:unhideWhenUsed="0" w:qFormat="1"/>
-    <w:lsdException w:name="Intense Quote" w:semiHidden="0" w:uiPriority="30" w:unhideWhenUsed="0" w:qFormat="1"/>
-    <w:lsdException w:name="Medium List 2 Accent 1" w:semiHidden="0" w:uiPriority="66" w:unhideWhenUsed="0"/>
-    <w:lsdException w:name="Medium Grid 1 Accent 1" w:semiHidden="0" w:uiPriority="67" w:unhideWhenUsed="0"/>
-    <w:lsdException w:name="Medium Grid 2 Accent 1" w:semiHidden="0" w:uiPriority="68" w:unhideWhenUsed="0"/>
-    <w:lsdException w:name="Medium Grid 3 Accent 1" w:semiHidden="0" w:uiPriority="69" w:unhideWhenUsed="0"/>
-    <w:lsdException w:name="Dark List Accent 1" w:semiHidden="0" w:uiPriority="70" w:unhideWhenUsed="0"/>
-    <w:lsdException w:name="Colorful Shading Accent 1" w:semiHidden="0" w:uiPriority="71" w:unhideWhenUsed="0"/>
-    <w:lsdException w:name="Colorful List Accent 1" w:semiHidden="0" w:uiPriority="72" w:unhideWhenUsed="0"/>
-    <w:lsdException w:name="Colorful Grid Accent 1" w:semiHidden="0" w:uiPriority="73" w:unhideWhenUsed="0"/>
-    <w:lsdException w:name="Light Shading Accent 2" w:semiHidden="0" w:uiPriority="60" w:unhideWhenUsed="0"/>
-    <w:lsdException w:name="Light List Accent 2" w:semiHidden="0" w:uiPriority="61" w:unhideWhenUsed="0"/>
-    <w:lsdException w:name="Light Grid Accent 2" w:semiHidden="0" w:uiPriority="62" w:unhideWhenUsed="0"/>
-    <w:lsdException w:name="Medium Shading 1 Accent 2" w:semiHidden="0" w:uiPriority="63" w:unhideWhenUsed="0"/>
-    <w:lsdException w:name="Medium Shading 2 Accent 2" w:semiHidden="0" w:uiPriority="64" w:unhideWhenUsed="0"/>
-    <w:lsdException w:name="Medium List 1 Accent 2" w:semiHidden="0" w:uiPriority="65" w:unhideWhenUsed="0"/>
-    <w:lsdException w:name="Medium List 2 Accent 2" w:semiHidden="0" w:uiPriority="66" w:unhideWhenUsed="0"/>
-    <w:lsdException w:name="Medium Grid 1 Accent 2" w:semiHidden="0" w:uiPriority="67" w:unhideWhenUsed="0"/>
-    <w:lsdException w:name="Medium Grid 2 Accent 2" w:semiHidden="0" w:uiPriority="68" w:unhideWhenUsed="0"/>
-    <w:lsdException w:name="Medium Grid 3 Accent 2" w:semiHidden="0" w:uiPriority="69" w:unhideWhenUsed="0"/>
-    <w:lsdException w:name="Dark List Accent 2" w:semiHidden="0" w:uiPriority="70" w:unhideWhenUsed="0"/>
-    <w:lsdException w:name="Colorful Shading Accent 2" w:semiHidden="0" w:uiPriority="71" w:unhideWhenUsed="0"/>
-    <w:lsdException w:name="Colorful List Accent 2" w:semiHidden="0" w:uiPriority="72" w:unhideWhenUsed="0"/>
-    <w:lsdException w:name="Colorful Grid Accent 2" w:semiHidden="0" w:uiPriority="73" w:unhideWhenUsed="0"/>
-    <w:lsdException w:name="Light Shading Accent 3" w:semiHidden="0" w:uiPriority="60" w:unhideWhenUsed="0"/>
-    <w:lsdException w:name="Light List Accent 3" w:semiHidden="0" w:uiPriority="61" w:unhideWhenUsed="0"/>
-    <w:lsdException w:name="Light Grid Accent 3" w:semiHidden="0" w:uiPriority="62" w:unhideWhenUsed="0"/>
-    <w:lsdException w:name="Medium Shading 1 Accent 3" w:semiHidden="0" w:uiPriority="63" w:unhideWhenUsed="0"/>
-    <w:lsdException w:name="Medium Shading 2 Accent 3" w:semiHidden="0" w:uiPriority="64" w:unhideWhenUsed="0"/>
-    <w:lsdException w:name="Medium List 1 Accent 3" w:semiHidden="0" w:uiPriority="65" w:unhideWhenUsed="0"/>
-    <w:lsdException w:name="Medium List 2 Accent 3" w:semiHidden="0" w:uiPriority="66" w:unhideWhenUsed="0"/>
-    <w:lsdException w:name="Medium Grid 1 Accent 3" w:semiHidden="0" w:uiPriority="67" w:unhideWhenUsed="0"/>
-    <w:lsdException w:name="Medium Grid 2 Accent 3" w:semiHidden="0" w:uiPriority="68" w:unhideWhenUsed="0"/>
-    <w:lsdException w:name="Medium Grid 3 Accent 3" w:semiHidden="0" w:uiPriority="69" w:unhideWhenUsed="0"/>
-    <w:lsdException w:name="Dark List Accent 3" w:semiHidden="0" w:uiPriority="70" w:unhideWhenUsed="0"/>
-    <w:lsdException w:name="Colorful Shading Accent 3" w:semiHidden="0" w:uiPriority="71" w:unhideWhenUsed="0"/>
-    <w:lsdException w:name="Colorful List Accent 3" w:semiHidden="0" w:uiPriority="72" w:unhideWhenUsed="0"/>
-    <w:lsdException w:name="Colorful Grid Accent 3" w:semiHidden="0" w:uiPriority="73" w:unhideWhenUsed="0"/>
-    <w:lsdException w:name="Light Shading Accent 4" w:semiHidden="0" w:uiPriority="60" w:unhideWhenUsed="0"/>
-    <w:lsdException w:name="Light List Accent 4" w:semiHidden="0" w:uiPriority="61" w:unhideWhenUsed="0"/>
-    <w:lsdException w:name="Light Grid Accent 4" w:semiHidden="0" w:uiPriority="62" w:unhideWhenUsed="0"/>
-    <w:lsdException w:name="Medium Shading 1 Accent 4" w:semiHidden="0" w:uiPriority="63" w:unhideWhenUsed="0"/>
-    <w:lsdException w:name="Medium Shading 2 Accent 4" w:semiHidden="0" w:uiPriority="64" w:unhideWhenUsed="0"/>
-    <w:lsdException w:name="Medium List 1 Accent 4" w:semiHidden="0" w:uiPriority="65" w:unhideWhenUsed="0"/>
-    <w:lsdException w:name="Medium List 2 Accent 4" w:semiHidden="0" w:uiPriority="66" w:unhideWhenUsed="0"/>
-    <w:lsdException w:name="Medium Grid 1 Accent 4" w:semiHidden="0" w:uiPriority="67" w:unhideWhenUsed="0"/>
-    <w:lsdException w:name="Medium Grid 2 Accent 4" w:semiHidden="0" w:uiPriority="68" w:unhideWhenUsed="0"/>
-    <w:lsdException w:name="Medium Grid 3 Accent 4" w:semiHidden="0" w:uiPriority="69" w:unhideWhenUsed="0"/>
-    <w:lsdException w:name="Dark List Accent 4" w:semiHidden="0" w:uiPriority="70" w:unhideWhenUsed="0"/>
-    <w:lsdException w:name="Colorful Shading Accent 4" w:semiHidden="0" w:uiPriority="71" w:unhideWhenUsed="0"/>
-    <w:lsdException w:name="Colorful List Accent 4" w:semiHidden="0" w:uiPriority="72" w:unhideWhenUsed="0"/>
-    <w:lsdException w:name="Colorful Grid Accent 4" w:semiHidden="0" w:uiPriority="73" w:unhideWhenUsed="0"/>
-    <w:lsdException w:name="Light Shading Accent 5" w:semiHidden="0" w:uiPriority="60" w:unhideWhenUsed="0"/>
-    <w:lsdException w:name="Light List Accent 5" w:semiHidden="0" w:uiPriority="61" w:unhideWhenUsed="0"/>
-    <w:lsdException w:name="Light Grid Accent 5" w:semiHidden="0" w:uiPriority="62" w:unhideWhenUsed="0"/>
-    <w:lsdException w:name="Medium Shading 1 Accent 5" w:semiHidden="0" w:uiPriority="63" w:unhideWhenUsed="0"/>
-    <w:lsdException w:name="Medium Shading 2 Accent 5" w:semiHidden="0" w:uiPriority="64" w:unhideWhenUsed="0"/>
-    <w:lsdException w:name="Medium List 1 Accent 5" w:semiHidden="0" w:uiPriority="65" w:unhideWhenUsed="0"/>
-    <w:lsdException w:name="Medium List 2 Accent 5" w:semiHidden="0" w:uiPriority="66" w:unhideWhenUsed="0"/>
-    <w:lsdException w:name="Medium Grid 1 Accent 5" w:semiHidden="0" w:uiPriority="67" w:unhideWhenUsed="0"/>
-    <w:lsdException w:name="Medium Grid 2 Accent 5" w:semiHidden="0" w:uiPriority="68" w:unhideWhenUsed="0"/>
-    <w:lsdException w:name="Medium Grid 3 Accent 5" w:semiHidden="0" w:uiPriority="69" w:unhideWhenUsed="0"/>
-    <w:lsdException w:name="Dark List Accent 5" w:semiHidden="0" w:uiPriority="70" w:unhideWhenUsed="0"/>
-    <w:lsdException w:name="Colorful Shading Accent 5" w:semiHidden="0" w:uiPriority="71" w:unhideWhenUsed="0"/>
-    <w:lsdException w:name="Colorful List Accent 5" w:semiHidden="0" w:uiPriority="72" w:unhideWhenUsed="0"/>
-    <w:lsdException w:name="Colorful Grid Accent 5" w:semiHidden="0" w:uiPriority="73" w:unhideWhenUsed="0"/>
-    <w:lsdException w:name="Light Shading Accent 6" w:semiHidden="0" w:uiPriority="60" w:unhideWhenUsed="0"/>
-    <w:lsdException w:name="Light List Accent 6" w:semiHidden="0" w:uiPriority="61" w:unhideWhenUsed="0"/>
-    <w:lsdException w:name="Light Grid Accent 6" w:semiHidden="0" w:uiPriority="62" w:unhideWhenUsed="0"/>
-    <w:lsdException w:name="Medium Shading 1 Accent 6" w:semiHidden="0" w:uiPriority="63" w:unhideWhenUsed="0"/>
-    <w:lsdException w:name="Medium Shading 2 Accent 6" w:semiHidden="0" w:uiPriority="64" w:unhideWhenUsed="0"/>
-    <w:lsdException w:name="Medium List 1 Accent 6" w:semiHidden="0" w:uiPriority="65" w:unhideWhenUsed="0"/>
-    <w:lsdException w:name="Medium List 2 Accent 6" w:semiHidden="0" w:uiPriority="66" w:unhideWhenUsed="0"/>
-    <w:lsdException w:name="Medium Grid 1 Accent 6" w:semiHidden="0" w:uiPriority="67" w:unhideWhenUsed="0"/>
-    <w:lsdException w:name="Medium Grid 2 Accent 6" w:semiHidden="0" w:uiPriority="68" w:unhideWhenUsed="0"/>
-    <w:lsdException w:name="Medium Grid 3 Accent 6" w:semiHidden="0" w:uiPriority="69" w:unhideWhenUsed="0"/>
-    <w:lsdException w:name="Dark List Accent 6" w:semiHidden="0" w:uiPriority="70" w:unhideWhenUsed="0"/>
-    <w:lsdException w:name="Colorful Shading Accent 6" w:semiHidden="0" w:uiPriority="71" w:unhideWhenUsed="0"/>
-    <w:lsdException w:name="Colorful List Accent 6" w:semiHidden="0" w:uiPriority="72" w:unhideWhenUsed="0"/>
-    <w:lsdException w:name="Colorful Grid Accent 6" w:semiHidden="0" w:uiPriority="73" w:unhideWhenUsed="0"/>
-    <w:lsdException w:name="Subtle Emphasis" w:semiHidden="0" w:uiPriority="19" w:unhideWhenUsed="0" w:qFormat="1"/>
-    <w:lsdException w:name="Intense Emphasis" w:semiHidden="0" w:uiPriority="21" w:unhideWhenUsed="0" w:qFormat="1"/>
-    <w:lsdException w:name="Subtle Reference" w:semiHidden="0" w:uiPriority="31" w:unhideWhenUsed="0" w:qFormat="1"/>
-    <w:lsdException w:name="Intense Reference" w:semiHidden="0" w:uiPriority="32" w:unhideWhenUsed="0" w:qFormat="1"/>
-    <w:lsdException w:name="Book Title" w:semiHidden="0" w:uiPriority="33" w:unhideWhenUsed="0" w:qFormat="1"/>
-    <w:lsdException w:name="Bibliography" w:uiPriority="37"/>
-    <w:lsdException w:name="TOC Heading" w:uiPriority="39" w:qFormat="1"/>
-  </w:latentStyles>
-  <w:style w:type="paragraph" w:default="1" w:styleId="a">
-    <w:name w:val="Normal"/>
-    <w:qFormat/>
-  </w:style>
-  <w:style w:type="paragraph" w:styleId="1">
-    <w:name w:val="heading 1"/>
-    <w:basedOn w:val="a"/>
-    <w:next w:val="a"/>
-    <w:link w:val="10"/>
-    <w:uiPriority w:val="9"/>
-    <w:qFormat/>
-    <w:rsid w:val="00B73710"/>
-    <w:pPr>
-      <w:keepNext/>
-      <w:keepLines/>
-      <w:spacing w:before="480" w:after="0"/>
-      <w:outlineLvl w:val="0"/>
-    </w:pPr>
-    <w:rPr>
-      <w:rFonts w:asciiTheme="majorHAnsi" w:eastAsiaTheme="majorEastAsia" w:hAnsiTheme="majorHAnsi" w:cstheme="majorBidi"/>
-      <w:b/>
-      <w:bCs/>
-      <w:color w:val="365F91" w:themeColor="accent1" w:themeShade="BF"/>
-      <w:sz w:val="28"/>
-      <w:szCs w:val="28"/>
-    </w:rPr>
-  </w:style>
-  <w:style w:type="character" w:default="1" w:styleId="a0">
-    <w:name w:val="Default Paragraph Font"/>
-    <w:uiPriority w:val="1"/>
-    <w:semiHidden/>
-    <w:unhideWhenUsed/>
-  </w:style>
-  <w:style w:type="table" w:default="1" w:styleId="a1">
-    <w:name w:val="Normal Table"/>
-    <w:uiPriority w:val="99"/>
-    <w:semiHidden/>
-    <w:unhideWhenUsed/>
-    <w:tblPr>
-      <w:tblInd w:w="0" w:type="dxa"/>
-      <w:tblCellMar>
-        <w:top w:w="0" w:type="dxa"/>
-        <w:left w:w="108" w:type="dxa"/>
-        <w:bottom w:w="0" w:type="dxa"/>
-        <w:right w:w="108" w:type="dxa"/>
-      </w:tblCellMar>
-    </w:tblPr>
-  </w:style>
-  <w:style w:type="numbering" w:default="1" w:styleId="a2">
-    <w:name w:val="No List"/>
-    <w:uiPriority w:val="99"/>
-    <w:semiHidden/>
-    <w:unhideWhenUsed/>
-  </w:style>
-  <w:style w:type="character" w:customStyle="1" w:styleId="10">
-    <w:name w:val="Заголовок 1 Знак"/>
-    <w:basedOn w:val="a0"/>
-    <w:link w:val="1"/>
-    <w:uiPriority w:val="9"/>
-    <w:rsid w:val="00B73710"/>
-    <w:rPr>
-      <w:rFonts w:asciiTheme="majorHAnsi" w:eastAsiaTheme="majorEastAsia" w:hAnsiTheme="majorHAnsi" w:cstheme="majorBidi"/>
-      <w:b/>
-      <w:bCs/>
-      <w:color w:val="365F91" w:themeColor="accent1" w:themeShade="BF"/>
-      <w:sz w:val="28"/>
-      <w:szCs w:val="28"/>
-    </w:rPr>
-  </w:style>
-  <w:style w:type="paragraph" w:styleId="a3">
-    <w:name w:val="List Paragraph"/>
-    <w:basedOn w:val="a"/>
-    <w:uiPriority w:val="34"/>
-    <w:qFormat/>
-    <w:rsid w:val="00B73710"/>
-    <w:pPr>
-      <w:ind w:left="720"/>
-      <w:contextualSpacing/>
-    </w:pPr>
-  </w:style>
-  <w:style w:type="paragraph" w:styleId="a4">
-    <w:name w:val="TOC Heading"/>
-    <w:basedOn w:val="1"/>
-    <w:next w:val="a"/>
-    <w:uiPriority w:val="39"/>
-    <w:semiHidden/>
-    <w:unhideWhenUsed/>
-    <w:qFormat/>
-    <w:rsid w:val="00B73710"/>
-    <w:pPr>
-      <w:outlineLvl w:val="9"/>
-    </w:pPr>
-    <w:rPr>
-      <w:lang w:eastAsia="ru-RU"/>
-    </w:rPr>
-  </w:style>
-  <w:style w:type="paragraph" w:styleId="11">
-    <w:name w:val="toc 1"/>
-    <w:basedOn w:val="a"/>
-    <w:next w:val="a"/>
-    <w:autoRedefine/>
-    <w:uiPriority w:val="39"/>
-    <w:unhideWhenUsed/>
-    <w:rsid w:val="00B73710"/>
-    <w:pPr>
-      <w:spacing w:after="100"/>
-    </w:pPr>
-  </w:style>
-  <w:style w:type="character" w:styleId="a5">
-    <w:name w:val="Hyperlink"/>
-    <w:basedOn w:val="a0"/>
-    <w:uiPriority w:val="99"/>
-    <w:unhideWhenUsed/>
-    <w:rsid w:val="00B73710"/>
-    <w:rPr>
-      <w:color w:val="0000FF" w:themeColor="hyperlink"/>
-      <w:u w:val="single"/>
-    </w:rPr>
-  </w:style>
-  <w:style w:type="paragraph" w:styleId="a6">
-    <w:name w:val="Balloon Text"/>
-    <w:basedOn w:val="a"/>
-    <w:link w:val="a7"/>
-    <w:uiPriority w:val="99"/>
-    <w:semiHidden/>
-    <w:unhideWhenUsed/>
-    <w:rsid w:val="00B73710"/>
-    <w:pPr>
-      <w:spacing w:after="0" w:line="240" w:lineRule="auto"/>
-    </w:pPr>
-    <w:rPr>
-      <w:rFonts w:ascii="Tahoma" w:hAnsi="Tahoma" w:cs="Tahoma"/>
-      <w:sz w:val="16"/>
-      <w:szCs w:val="16"/>
-    </w:rPr>
-  </w:style>
-  <w:style w:type="character" w:customStyle="1" w:styleId="a7">
-    <w:name w:val="Текст выноски Знак"/>
-    <w:basedOn w:val="a0"/>
-    <w:link w:val="a6"/>
-    <w:uiPriority w:val="99"/>
-    <w:semiHidden/>
-    <w:rsid w:val="00B73710"/>
-    <w:rPr>
-      <w:rFonts w:ascii="Tahoma" w:hAnsi="Tahoma" w:cs="Tahoma"/>
-      <w:sz w:val="16"/>
-      <w:szCs w:val="16"/>
-    </w:rPr>
-  </w:style>
-</w:styles>
-</file>
-
-<file path=word/stylesWithEffects.xml><?xml version="1.0" encoding="utf-8"?>
-<w:styles xmlns:wpc="http://schemas.microsoft.com/office/word/2010/wordprocessingCanvas" xmlns:mc="http://schemas.openxmlformats.org/markup-compatibility/2006" xmlns:o="urn:schemas-microsoft-com:office:office" xmlns:r="http://schemas.openxmlformats.org/officeDocument/2006/relationships" xmlns:m="http://schemas.openxmlformats.org/officeDocument/2006/math" xmlns:v="urn:schemas-microsoft-com:vml" xmlns:wp14="http://schemas.microsoft.com/office/word/2010/wordprocessingDrawing" xmlns:wp="http://schemas.openxmlformats.org/drawingml/2006/wordprocessingDrawing" xmlns:w10="urn:schemas-microsoft-com:office:word" xmlns:w="http://schemas.openxmlformats.org/wordprocessingml/2006/main" xmlns:w14="http://schemas.microsoft.com/office/word/2010/wordml" xmlns:wpg="http://schemas.microsoft.com/office/word/2010/wordprocessingGroup" xmlns:wpi="http://schemas.microsoft.com/office/word/2010/wordprocessingInk" xmlns:wne="http://schemas.microsoft.com/office/word/2006/wordml" xmlns:wps="http://schemas.microsoft.com/office/word/2010/wordprocessingShape" mc:Ignorable="w14 wp14">
-  <w:docDefaults>
-    <w:rPrDefault>
-      <w:rPr>
-        <w:rFonts w:asciiTheme="minorHAnsi" w:eastAsiaTheme="minorHAnsi" w:hAnsiTheme="minorHAnsi" w:cstheme="minorBidi"/>
-        <w:sz w:val="22"/>
-        <w:szCs w:val="22"/>
-        <w:lang w:val="ru-RU" w:eastAsia="en-US" w:bidi="ar-SA"/>
-      </w:rPr>
-    </w:rPrDefault>
-    <w:pPrDefault>
-      <w:pPr>
-        <w:spacing w:after="200" w:line="276" w:lineRule="auto"/>
-      </w:pPr>
-    </w:pPrDefault>
-  </w:docDefaults>
-  <w:latentStyles w:defLockedState="0" w:defUIPriority="99" w:defSemiHidden="1" w:defUnhideWhenUsed="1" w:defQFormat="0" w:count="267">
-    <w:lsdException w:name="Normal" w:semiHidden="0" w:uiPriority="0" w:unhideWhenUsed="0" w:qFormat="1"/>
-    <w:lsdException w:name="heading 1" w:semiHidden="0" w:uiPriority="9" w:unhideWhenUsed="0" w:qFormat="1"/>
-    <w:lsdException w:name="heading 2" w:uiPriority="9" w:qFormat="1"/>
-    <w:lsdException w:name="heading 3" w:uiPriority="9" w:qFormat="1"/>
-    <w:lsdException w:name="heading 4" w:uiPriority="9" w:qFormat="1"/>
-    <w:lsdException w:name="heading 5" w:uiPriority="9" w:qFormat="1"/>
-    <w:lsdException w:name="heading 6" w:uiPriority="9" w:qFormat="1"/>
-    <w:lsdException w:name="heading 7" w:uiPriority="9" w:qFormat="1"/>
-    <w:lsdException w:name="heading 8" w:uiPriority="9" w:qFormat="1"/>
-    <w:lsdException w:name="heading 9" w:uiPriority="9" w:qFormat="1"/>
-    <w:lsdException w:name="toc 1" w:uiPriority="39"/>
-    <w:lsdException w:name="toc 2" w:uiPriority="39"/>
-    <w:lsdException w:name="toc 3" w:uiPriority="39"/>
-    <w:lsdException w:name="toc 4" w:uiPriority="39"/>
-    <w:lsdException w:name="toc 5" w:uiPriority="39"/>
-    <w:lsdException w:name="toc 6" w:uiPriority="39"/>
-    <w:lsdException w:name="toc 7" w:uiPriority="39"/>
-    <w:lsdException w:name="toc 8" w:uiPriority="39"/>
-    <w:lsdException w:name="toc 9" w:uiPriority="39"/>
-    <w:lsdException w:name="caption" w:uiPriority="35" w:qFormat="1"/>
-    <w:lsdException w:name="Title" w:semiHidden="0" w:uiPriority="10" w:unhideWhenUsed="0" w:qFormat="1"/>
-    <w:lsdException w:name="Default Paragraph Font" w:uiPriority="1"/>
-    <w:lsdException w:name="Subtitle" w:semiHidden="0" w:uiPriority="11" w:unhideWhenUsed="0" w:qFormat="1"/>
-    <w:lsdException w:name="Strong" w:semiHidden="0" w:uiPriority="22" w:unhideWhenUsed="0" w:qFormat="1"/>
-    <w:lsdException w:name="Emphasis" w:semiHidden="0" w:uiPriority="20" w:unhideWhenUsed="0" w:qFormat="1"/>
-    <w:lsdException w:name="Table Grid" w:semiHidden="0" w:uiPriority="59" w:unhideWhenUsed="0"/>
-    <w:lsdException w:name="Placeholder Text" w:unhideWhenUsed="0"/>
-    <w:lsdException w:name="No Spacing" w:semiHidden="0" w:uiPriority="1" w:unhideWhenUsed="0" w:qFormat="1"/>
-    <w:lsdException w:name="Light Shading" w:semiHidden="0" w:uiPriority="60" w:unhideWhenUsed="0"/>
-    <w:lsdException w:name="Light List" w:semiHidden="0" w:uiPriority="61" w:unhideWhenUsed="0"/>
-    <w:lsdException w:name="Light Grid" w:semiHidden="0" w:uiPriority="62" w:unhideWhenUsed="0"/>
-    <w:lsdException w:name="Medium Shading 1" w:semiHidden="0" w:uiPriority="63" w:unhideWhenUsed="0"/>
-    <w:lsdException w:name="Medium Shading 2" w:semiHidden="0" w:uiPriority="64" w:unhideWhenUsed="0"/>
-    <w:lsdException w:name="Medium List 1" w:semiHidden="0" w:uiPriority="65" w:unhideWhenUsed="0"/>
-    <w:lsdException w:name="Medium List 2" w:semiHidden="0" w:uiPriority="66" w:unhideWhenUsed="0"/>
-    <w:lsdException w:name="Medium Grid 1" w:semiHidden="0" w:uiPriority="67" w:unhideWhenUsed="0"/>
-    <w:lsdException w:name="Medium Grid 2" w:semiHidden="0" w:uiPriority="68" w:unhideWhenUsed="0"/>
-    <w:lsdException w:name="Medium Grid 3" w:semiHidden="0" w:uiPriority="69" w:unhideWhenUsed="0"/>
-    <w:lsdException w:name="Dark List" w:semiHidden="0" w:uiPriority="70" w:unhideWhenUsed="0"/>
-    <w:lsdException w:name="Colorful Shading" w:semiHidden="0" w:uiPriority="71" w:unhideWhenUsed="0"/>
-    <w:lsdException w:name="Colorful List" w:semiHidden="0" w:uiPriority="72" w:unhideWhenUsed="0"/>
-    <w:lsdException w:name="Colorful Grid" w:semiHidden="0" w:uiPriority="73" w:unhideWhenUsed="0"/>
-    <w:lsdException w:name="Light Shading Accent 1" w:semiHidden="0" w:uiPriority="60" w:unhideWhenUsed="0"/>
-    <w:lsdException w:name="Light List Accent 1" w:semiHidden="0" w:uiPriority="61" w:unhideWhenUsed="0"/>
-    <w:lsdException w:name="Light Grid Accent 1" w:semiHidden="0" w:uiPriority="62" w:unhideWhenUsed="0"/>
-    <w:lsdException w:name="Medium Shading 1 Accent 1" w:semiHidden="0" w:uiPriority="63" w:unhideWhenUsed="0"/>
-    <w:lsdException w:name="Medium Shading 2 Accent 1" w:semiHidden="0" w:uiPriority="64" w:unhideWhenUsed="0"/>
-    <w:lsdException w:name="Medium List 1 Accent 1" w:semiHidden="0" w:uiPriority="65" w:unhideWhenUsed="0"/>
-    <w:lsdException w:name="Revision" w:unhideWhenUsed="0"/>
-    <w:lsdException w:name="List Paragraph" w:semiHidden="0" w:uiPriority="34" w:unhideWhenUsed="0" w:qFormat="1"/>
-    <w:lsdException w:name="Quote" w:semiHidden="0" w:uiPriority="29" w:unhideWhenUsed="0" w:qFormat="1"/>
-    <w:lsdException w:name="Intense Quote" w:semiHidden="0" w:uiPriority="30" w:unhideWhenUsed="0" w:qFormat="1"/>
-    <w:lsdException w:name="Medium List 2 Accent 1" w:semiHidden="0" w:uiPriority="66" w:unhideWhenUsed="0"/>
-    <w:lsdException w:name="Medium Grid 1 Accent 1" w:semiHidden="0" w:uiPriority="67" w:unhideWhenUsed="0"/>
-    <w:lsdException w:name="Medium Grid 2 Accent 1" w:semiHidden="0" w:uiPriority="68" w:unhideWhenUsed="0"/>
-    <w:lsdException w:name="Medium Grid 3 Accent 1" w:semiHidden="0" w:uiPriority="69" w:unhideWhenUsed="0"/>
-    <w:lsdException w:name="Dark List Accent 1" w:semiHidden="0" w:uiPriority="70" w:unhideWhenUsed="0"/>
-    <w:lsdException w:name="Colorful Shading Accent 1" w:semiHidden="0" w:uiPriority="71" w:unhideWhenUsed="0"/>
-    <w:lsdException w:name="Colorful List Accent 1" w:semiHidden="0" w:uiPriority="72" w:unhideWhenUsed="0"/>
-    <w:lsdException w:name="Colorful Grid Accent 1" w:semiHidden="0" w:uiPriority="73" w:unhideWhenUsed="0"/>
-    <w:lsdException w:name="Light Shading Accent 2" w:semiHidden="0" w:uiPriority="60" w:unhideWhenUsed="0"/>
-    <w:lsdException w:name="Light List Accent 2" w:semiHidden="0" w:uiPriority="61" w:unhideWhenUsed="0"/>
-    <w:lsdException w:name="Light Grid Accent 2" w:semiHidden="0" w:uiPriority="62" w:unhideWhenUsed="0"/>
-    <w:lsdException w:name="Medium Shading 1 Accent 2" w:semiHidden="0" w:uiPriority="63" w:unhideWhenUsed="0"/>
-    <w:lsdException w:name="Medium Shading 2 Accent 2" w:semiHidden="0" w:uiPriority="64" w:unhideWhenUsed="0"/>
-    <w:lsdException w:name="Medium List 1 Accent 2" w:semiHidden="0" w:uiPriority="65" w:unhideWhenUsed="0"/>
-    <w:lsdException w:name="Medium List 2 Accent 2" w:semiHidden="0" w:uiPriority="66" w:unhideWhenUsed="0"/>
-    <w:lsdException w:name="Medium Grid 1 Accent 2" w:semiHidden="0" w:uiPriority="67" w:unhideWhenUsed="0"/>
-    <w:lsdException w:name="Medium Grid 2 Accent 2" w:semiHidden="0" w:uiPriority="68" w:unhideWhenUsed="0"/>
-    <w:lsdException w:name="Medium Grid 3 Accent 2" w:semiHidden="0" w:uiPriority="69" w:unhideWhenUsed="0"/>
-    <w:lsdException w:name="Dark List Accent 2" w:semiHidden="0" w:uiPriority="70" w:unhideWhenUsed="0"/>
-    <w:lsdException w:name="Colorful Shading Accent 2" w:semiHidden="0" w:uiPriority="71" w:unhideWhenUsed="0"/>
-    <w:lsdException w:name="Colorful List Accent 2" w:semiHidden="0" w:uiPriority="72" w:unhideWhenUsed="0"/>
-    <w:lsdException w:name="Colorful Grid Accent 2" w:semiHidden="0" w:uiPriority="73" w:unhideWhenUsed="0"/>
-    <w:lsdException w:name="Light Shading Accent 3" w:semiHidden="0" w:uiPriority="60" w:unhideWhenUsed="0"/>
-    <w:lsdException w:name="Light List Accent 3" w:semiHidden="0" w:uiPriority="61" w:unhideWhenUsed="0"/>
-    <w:lsdException w:name="Light Grid Accent 3" w:semiHidden="0" w:uiPriority="62" w:unhideWhenUsed="0"/>
-    <w:lsdException w:name="Medium Shading 1 Accent 3" w:semiHidden="0" w:uiPriority="63" w:unhideWhenUsed="0"/>
-    <w:lsdException w:name="Medium Shading 2 Accent 3" w:semiHidden="0" w:uiPriority="64" w:unhideWhenUsed="0"/>
-    <w:lsdException w:name="Medium List 1 Accent 3" w:semiHidden="0" w:uiPriority="65" w:unhideWhenUsed="0"/>
-    <w:lsdException w:name="Medium List 2 Accent 3" w:semiHidden="0" w:uiPriority="66" w:unhideWhenUsed="0"/>
-    <w:lsdException w:name="Medium Grid 1 Accent 3" w:semiHidden="0" w:uiPriority="67" w:unhideWhenUsed="0"/>
-    <w:lsdException w:name="Medium Grid 2 Accent 3" w:semiHidden="0" w:uiPriority="68" w:unhideWhenUsed="0"/>
-    <w:lsdException w:name="Medium Grid 3 Accent 3" w:semiHidden="0" w:uiPriority="69" w:unhideWhenUsed="0"/>
-    <w:lsdException w:name="Dark List Accent 3" w:semiHidden="0" w:uiPriority="70" w:unhideWhenUsed="0"/>
-    <w:lsdException w:name="Colorful Shading Accent 3" w:semiHidden="0" w:uiPriority="71" w:unhideWhenUsed="0"/>
-    <w:lsdException w:name="Colorful List Accent 3" w:semiHidden="0" w:uiPriority="72" w:unhideWhenUsed="0"/>
-    <w:lsdException w:name="Colorful Grid Accent 3" w:semiHidden="0" w:uiPriority="73" w:unhideWhenUsed="0"/>
-    <w:lsdException w:name="Light Shading Accent 4" w:semiHidden="0" w:uiPriority="60" w:unhideWhenUsed="0"/>
-    <w:lsdException w:name="Light List Accent 4" w:semiHidden="0" w:uiPriority="61" w:unhideWhenUsed="0"/>
-    <w:lsdException w:name="Light Grid Accent 4" w:semiHidden="0" w:uiPriority="62" w:unhideWhenUsed="0"/>
-    <w:lsdException w:name="Medium Shading 1 Accent 4" w:semiHidden="0" w:uiPriority="63" w:unhideWhenUsed="0"/>
-    <w:lsdException w:name="Medium Shading 2 Accent 4" w:semiHidden="0" w:uiPriority="64" w:unhideWhenUsed="0"/>
-    <w:lsdException w:name="Medium List 1 Accent 4" w:semiHidden="0" w:uiPriority="65" w:unhideWhenUsed="0"/>
-    <w:lsdException w:name="Medium List 2 Accent 4" w:semiHidden="0" w:uiPriority="66" w:unhideWhenUsed="0"/>
-    <w:lsdException w:name="Medium Grid 1 Accent 4" w:semiHidden="0" w:uiPriority="67" w:unhideWhenUsed="0"/>
-    <w:lsdException w:name="Medium Grid 2 Accent 4" w:semiHidden="0" w:uiPriority="68" w:unhideWhenUsed="0"/>
-    <w:lsdException w:name="Medium Grid 3 Accent 4" w:semiHidden="0" w:uiPriority="69" w:unhideWhenUsed="0"/>
-    <w:lsdException w:name="Dark List Accent 4" w:semiHidden="0" w:uiPriority="70" w:unhideWhenUsed="0"/>
-    <w:lsdException w:name="Colorful Shading Accent 4" w:semiHidden="0" w:uiPriority="71" w:unhideWhenUsed="0"/>
-    <w:lsdException w:name="Colorful List Accent 4" w:semiHidden="0" w:uiPriority="72" w:unhideWhenUsed="0"/>
-    <w:lsdException w:name="Colorful Grid Accent 4" w:semiHidden="0" w:uiPriority="73" w:unhideWhenUsed="0"/>
-    <w:lsdException w:name="Light Shading Accent 5" w:semiHidden="0" w:uiPriority="60" w:unhideWhenUsed="0"/>
-    <w:lsdException w:name="Light List Accent 5" w:semiHidden="0" w:uiPriority="61" w:unhideWhenUsed="0"/>
-    <w:lsdException w:name="Light Grid Accent 5" w:semiHidden="0" w:uiPriority="62" w:unhideWhenUsed="0"/>
-    <w:lsdException w:name="Medium Shading 1 Accent 5" w:semiHidden="0" w:uiPriority="63" w:unhideWhenUsed="0"/>
-    <w:lsdException w:name="Medium Shading 2 Accent 5" w:semiHidden="0" w:uiPriority="64" w:unhideWhenUsed="0"/>
-    <w:lsdException w:name="Medium List 1 Accent 5" w:semiHidden="0" w:uiPriority="65" w:unhideWhenUsed="0"/>
-    <w:lsdException w:name="Medium List 2 Accent 5" w:semiHidden="0" w:uiPriority="66" w:unhideWhenUsed="0"/>
-    <w:lsdException w:name="Medium Grid 1 Accent 5" w:semiHidden="0" w:uiPriority="67" w:unhideWhenUsed="0"/>
-    <w:lsdException w:name="Medium Grid 2 Accent 5" w:semiHidden="0" w:uiPriority="68" w:unhideWhenUsed="0"/>
-    <w:lsdException w:name="Medium Grid 3 Accent 5" w:semiHidden="0" w:uiPriority="69" w:unhideWhenUsed="0"/>
-    <w:lsdException w:name="Dark List Accent 5" w:semiHidden="0" w:uiPriority="70" w:unhideWhenUsed="0"/>
-    <w:lsdException w:name="Colorful Shading Accent 5" w:semiHidden="0" w:uiPriority="71" w:unhideWhenUsed="0"/>
-    <w:lsdException w:name="Colorful List Accent 5" w:semiHidden="0" w:uiPriority="72" w:unhideWhenUsed="0"/>
-    <w:lsdException w:name="Colorful Grid Accent 5" w:semiHidden="0" w:uiPriority="73" w:unhideWhenUsed="0"/>
-    <w:lsdException w:name="Light Shading Accent 6" w:semiHidden="0" w:uiPriority="60" w:unhideWhenUsed="0"/>
-    <w:lsdException w:name="Light List Accent 6" w:semiHidden="0" w:uiPriority="61" w:unhideWhenUsed="0"/>
-    <w:lsdException w:name="Light Grid Accent 6" w:semiHidden="0" w:uiPriority="62" w:unhideWhenUsed="0"/>
-    <w:lsdException w:name="Medium Shading 1 Accent 6" w:semiHidden="0" w:uiPriority="63" w:unhideWhenUsed="0"/>
-    <w:lsdException w:name="Medium Shading 2 Accent 6" w:semiHidden="0" w:uiPriority="64" w:unhideWhenUsed="0"/>
-    <w:lsdException w:name="Medium List 1 Accent 6" w:semiHidden="0" w:uiPriority="65" w:unhideWhenUsed="0"/>
-    <w:lsdException w:name="Medium List 2 Accent 6" w:semiHidden="0" w:uiPriority="66" w:unhideWhenUsed="0"/>
-    <w:lsdException w:name="Medium Grid 1 Accent 6" w:semiHidden="0" w:uiPriority="67" w:unhideWhenUsed="0"/>
-    <w:lsdException w:name="Medium Grid 2 Accent 6" w:semiHidden="0" w:uiPriority="68" w:unhideWhenUsed="0"/>
-    <w:lsdException w:name="Medium Grid 3 Accent 6" w:semiHidden="0" w:uiPriority="69" w:unhideWhenUsed="0"/>
-    <w:lsdException w:name="Dark List Accent 6" w:semiHidden="0" w:uiPriority="70" w:unhideWhenUsed="0"/>
-    <w:lsdException w:name="Colorful Shading Accent 6" w:semiHidden="0" w:uiPriority="71" w:unhideWhenUsed="0"/>
-    <w:lsdException w:name="Colorful List Accent 6" w:semiHidden="0" w:uiPriority="72" w:unhideWhenUsed="0"/>
-    <w:lsdException w:name="Colorful Grid Accent 6" w:semiHidden="0" w:uiPriority="73" w:unhideWhenUsed="0"/>
-    <w:lsdException w:name="Subtle Emphasis" w:semiHidden="0" w:uiPriority="19" w:unhideWhenUsed="0" w:qFormat="1"/>
-    <w:lsdException w:name="Intense Emphasis" w:semiHidden="0" w:uiPriority="21" w:unhideWhenUsed="0" w:qFormat="1"/>
-    <w:lsdException w:name="Subtle Reference" w:semiHidden="0" w:uiPriority="31" w:unhideWhenUsed="0" w:qFormat="1"/>
-    <w:lsdException w:name="Intense Reference" w:semiHidden="0" w:uiPriority="32" w:unhideWhenUsed="0" w:qFormat="1"/>
-    <w:lsdException w:name="Book Title" w:semiHidden="0" w:uiPriority="33" w:unhideWhenUsed="0" w:qFormat="1"/>
-    <w:lsdException w:name="Bibliography" w:uiPriority="37"/>
-    <w:lsdException w:name="TOC Heading" w:uiPriority="39" w:qFormat="1"/>
+  <w:latentStyles w:defLockedState="0" w:defUIPriority="99" w:defSemiHidden="0" w:defUnhideWhenUsed="0" w:defQFormat="0" w:count="371">
+    <w:lsdException w:name="Normal" w:uiPriority="0" w:qFormat="1"/>
+    <w:lsdException w:name="heading 1" w:uiPriority="9" w:qFormat="1"/>
+    <w:lsdException w:name="heading 2" w:semiHidden="1" w:uiPriority="9" w:unhideWhenUsed="1" w:qFormat="1"/>
+    <w:lsdException w:name="heading 3" w:semiHidden="1" w:uiPriority="9" w:unhideWhenUsed="1" w:qFormat="1"/>
+    <w:lsdException w:name="heading 4" w:semiHidden="1" w:uiPriority="9" w:unhideWhenUsed="1" w:qFormat="1"/>
+    <w:lsdException w:name="heading 5" w:semiHidden="1" w:uiPriority="9" w:unhideWhenUsed="1" w:qFormat="1"/>
+    <w:lsdException w:name="heading 6" w:semiHidden="1" w:uiPriority="9" w:unhideWhenUsed="1" w:qFormat="1"/>
+    <w:lsdException w:name="heading 7" w:semiHidden="1" w:uiPriority="9" w:unhideWhenUsed="1" w:qFormat="1"/>
+    <w:lsdException w:name="heading 8" w:semiHidden="1" w:uiPriority="9" w:unhideWhenUsed="1" w:qFormat="1"/>
+    <w:lsdException w:name="heading 9" w:semiHidden="1" w:uiPriority="9" w:unhideWhenUsed="1" w:qFormat="1"/>
+    <w:lsdException w:name="index 1" w:semiHidden="1" w:unhideWhenUsed="1"/>
+    <w:lsdException w:name="index 2" w:semiHidden="1" w:unhideWhenUsed="1"/>
+    <w:lsdException w:name="index 3" w:semiHidden="1" w:unhideWhenUsed="1"/>
+    <w:lsdException w:name="index 4" w:semiHidden="1" w:unhideWhenUsed="1"/>
+    <w:lsdException w:name="index 5" w:semiHidden="1" w:unhideWhenUsed="1"/>
+    <w:lsdException w:name="index 6" w:semiHidden="1" w:unhideWhenUsed="1"/>
+    <w:lsdException w:name="index 7" w:semiHidden="1" w:unhideWhenUsed="1"/>
+    <w:lsdException w:name="index 8" w:semiHidden="1" w:unhideWhenUsed="1"/>
+    <w:lsdException w:name="index 9" w:semiHidden="1" w:unhideWhenUsed="1"/>
+    <w:lsdException w:name="toc 1" w:semiHidden="1" w:uiPriority="39" w:unhideWhenUsed="1"/>
+    <w:lsdException w:name="toc 2" w:semiHidden="1" w:uiPriority="39" w:unhideWhenUsed="1"/>
+    <w:lsdException w:name="toc 3" w:semiHidden="1" w:uiPriority="39" w:unhideWhenUsed="1"/>
+    <w:lsdException w:name="toc 4" w:semiHidden="1" w:uiPriority="39" w:unhideWhenUsed="1"/>
+    <w:lsdException w:name="toc 5" w:semiHidden="1" w:uiPriority="39" w:unhideWhenUsed="1"/>
+    <w:lsdException w:name="toc 6" w:semiHidden="1" w:uiPriority="39" w:unhideWhenUsed="1"/>
+    <w:lsdException w:name="toc 7" w:semiHidden="1" w:uiPriority="39" w:unhideWhenUsed="1"/>
+    <w:lsdException w:name="toc 8" w:semiHidden="1" w:uiPriority="39" w:unhideWhenUsed="1"/>
+    <w:lsdException w:name="toc 9" w:semiHidden="1" w:uiPriority="39" w:unhideWhenUsed="1"/>
+    <w:lsdException w:name="Normal Indent" w:semiHidden="1" w:unhideWhenUsed="1"/>
+    <w:lsdException w:name="footnote text" w:semiHidden="1" w:unhideWhenUsed="1"/>
+    <w:lsdException w:name="annotation text" w:semiHidden="1" w:unhideWhenUsed="1"/>
+    <w:lsdException w:name="header" w:semiHidden="1" w:unhideWhenUsed="1"/>
+    <w:lsdException w:name="footer" w:semiHidden="1" w:unhideWhenUsed="1"/>
+    <w:lsdException w:name="index heading" w:semiHidden="1" w:unhideWhenUsed="1"/>
+    <w:lsdException w:name="caption" w:semiHidden="1" w:uiPriority="35" w:unhideWhenUsed="1" w:qFormat="1"/>
+    <w:lsdException w:name="table of figures" w:semiHidden="1" w:unhideWhenUsed="1"/>
+    <w:lsdException w:name="envelope address" w:semiHidden="1" w:unhideWhenUsed="1"/>
+    <w:lsdException w:name="envelope return" w:semiHidden="1" w:unhideWhenUsed="1"/>
+    <w:lsdException w:name="footnote reference" w:semiHidden="1" w:unhideWhenUsed="1"/>
+    <w:lsdException w:name="annotation reference" w:semiHidden="1" w:unhideWhenUsed="1"/>
+    <w:lsdException w:name="line number" w:semiHidden="1" w:unhideWhenUsed="1"/>
+    <w:lsdException w:name="page number" w:semiHidden="1" w:unhideWhenUsed="1"/>
+    <w:lsdException w:name="endnote reference" w:semiHidden="1" w:unhideWhenUsed="1"/>
+    <w:lsdException w:name="endnote text" w:semiHidden="1" w:unhideWhenUsed="1"/>
+    <w:lsdException w:name="table of authorities" w:semiHidden="1" w:unhideWhenUsed="1"/>
+    <w:lsdException w:name="macro" w:semiHidden="1" w:unhideWhenUsed="1"/>
+    <w:lsdException w:name="toa heading" w:semiHidden="1" w:unhideWhenUsed="1"/>
+    <w:lsdException w:name="List" w:semiHidden="1" w:unhideWhenUsed="1"/>
+    <w:lsdException w:name="List Bullet" w:semiHidden="1" w:unhideWhenUsed="1"/>
+    <w:lsdException w:name="List Number" w:semiHidden="1" w:unhideWhenUsed="1"/>
+    <w:lsdException w:name="List 2" w:semiHidden="1" w:unhideWhenUsed="1"/>
+    <w:lsdException w:name="List 3" w:semiHidden="1" w:unhideWhenUsed="1"/>
+    <w:lsdException w:name="List 4" w:semiHidden="1" w:unhideWhenUsed="1"/>
+    <w:lsdException w:name="List 5" w:semiHidden="1" w:unhideWhenUsed="1"/>
+    <w:lsdException w:name="List Bullet 2" w:semiHidden="1" w:unhideWhenUsed="1"/>
+    <w:lsdException w:name="List Bullet 3" w:semiHidden="1" w:unhideWhenUsed="1"/>
+    <w:lsdException w:name="List Bullet 4" w:semiHidden="1" w:unhideWhenUsed="1"/>
+    <w:lsdException w:name="List Bullet 5" w:semiHidden="1" w:unhideWhenUsed="1"/>
+    <w:lsdException w:name="List Number 2" w:semiHidden="1" w:unhideWhenUsed="1"/>
+    <w:lsdException w:name="List Number 3" w:semiHidden="1" w:unhideWhenUsed="1"/>
+    <w:lsdException w:name="List Number 4" w:semiHidden="1" w:unhideWhenUsed="1"/>
+    <w:lsdException w:name="List Number 5" w:semiHidden="1" w:unhideWhenUsed="1"/>
+    <w:lsdException w:name="Title" w:uiPriority="10" w:qFormat="1"/>
+    <w:lsdException w:name="Closing" w:semiHidden="1" w:unhideWhenUsed="1"/>
+    <w:lsdException w:name="Signature" w:semiHidden="1" w:unhideWhenUsed="1"/>
+    <w:lsdException w:name="Default Paragraph Font" w:semiHidden="1" w:uiPriority="1" w:unhideWhenUsed="1"/>
+    <w:lsdException w:name="Body Text" w:semiHidden="1" w:unhideWhenUsed="1"/>
+    <w:lsdException w:name="Body Text Indent" w:semiHidden="1" w:unhideWhenUsed="1"/>
+    <w:lsdException w:name="List Continue" w:semiHidden="1" w:unhideWhenUsed="1"/>
+    <w:lsdException w:name="List Continue 2" w:semiHidden="1" w:unhideWhenUsed="1"/>
+    <w:lsdException w:name="List Continue 3" w:semiHidden="1" w:unhideWhenUsed="1"/>
+    <w:lsdException w:name="List Continue 4" w:semiHidden="1" w:unhideWhenUsed="1"/>
+    <w:lsdException w:name="List Continue 5" w:semiHidden="1" w:unhideWhenUsed="1"/>
+    <w:lsdException w:name="Message Header" w:semiHidden="1" w:unhideWhenUsed="1"/>
+    <w:lsdException w:name="Subtitle" w:uiPriority="11" w:qFormat="1"/>
+    <w:lsdException w:name="Salutation" w:semiHidden="1" w:unhideWhenUsed="1"/>
+    <w:lsdException w:name="Date" w:semiHidden="1" w:unhideWhenUsed="1"/>
+    <w:lsdException w:name="Body Text First Indent" w:semiHidden="1" w:unhideWhenUsed="1"/>
+    <w:lsdException w:name="Body Text First Indent 2" w:semiHidden="1" w:unhideWhenUsed="1"/>
+    <w:lsdException w:name="Note Heading" w:semiHidden="1" w:unhideWhenUsed="1"/>
+    <w:lsdException w:name="Body Text 2" w:semiHidden="1" w:unhideWhenUsed="1"/>
+    <w:lsdException w:name="Body Text 3" w:semiHidden="1" w:unhideWhenUsed="1"/>
+    <w:lsdException w:name="Body Text Indent 2" w:semiHidden="1" w:unhideWhenUsed="1"/>
+    <w:lsdException w:name="Body Text Indent 3" w:semiHidden="1" w:unhideWhenUsed="1"/>
+    <w:lsdException w:name="Block Text" w:semiHidden="1" w:unhideWhenUsed="1"/>
+    <w:lsdException w:name="Hyperlink" w:semiHidden="1" w:unhideWhenUsed="1"/>
+    <w:lsdException w:name="FollowedHyperlink" w:semiHidden="1" w:unhideWhenUsed="1"/>
+    <w:lsdException w:name="Strong" w:uiPriority="22" w:qFormat="1"/>
+    <w:lsdException w:name="Emphasis" w:uiPriority="20" w:qFormat="1"/>
+    <w:lsdException w:name="Document Map" w:semiHidden="1" w:unhideWhenUsed="1"/>
+    <w:lsdException w:name="Plain Text" w:semiHidden="1" w:unhideWhenUsed="1"/>
+    <w:lsdException w:name="E-mail Signature" w:semiHidden="1" w:unhideWhenUsed="1"/>
+    <w:lsdException w:name="HTML Top of Form" w:semiHidden="1" w:unhideWhenUsed="1"/>
+    <w:lsdException w:name="HTML Bottom of Form" w:semiHidden="1" w:unhideWhenUsed="1"/>
+    <w:lsdException w:name="Normal (Web)" w:semiHidden="1" w:unhideWhenUsed="1"/>
+    <w:lsdException w:name="HTML Acronym" w:semiHidden="1" w:unhideWhenUsed="1"/>
+    <w:lsdException w:name="HTML Address" w:semiHidden="1" w:unhideWhenUsed="1"/>
+    <w:lsdException w:name="HTML Cite" w:semiHidden="1" w:unhideWhenUsed="1"/>
+    <w:lsdException w:name="HTML Code" w:semiHidden="1" w:unhideWhenUsed="1"/>
+    <w:lsdException w:name="HTML Definition" w:semiHidden="1" w:unhideWhenUsed="1"/>
+    <w:lsdException w:name="HTML Keyboard" w:semiHidden="1" w:unhideWhenUsed="1"/>
+    <w:lsdException w:name="HTML Preformatted" w:semiHidden="1" w:unhideWhenUsed="1"/>
+    <w:lsdException w:name="HTML Sample" w:semiHidden="1" w:unhideWhenUsed="1"/>
+    <w:lsdException w:name="HTML Typewriter" w:semiHidden="1" w:unhideWhenUsed="1"/>
+    <w:lsdException w:name="HTML Variable" w:semiHidden="1" w:unhideWhenUsed="1"/>
+    <w:lsdException w:name="Normal Table" w:semiHidden="1" w:unhideWhenUsed="1"/>
+    <w:lsdException w:name="annotation subject" w:semiHidden="1" w:unhideWhenUsed="1"/>
+    <w:lsdException w:name="No List" w:semiHidden="1" w:unhideWhenUsed="1"/>
+    <w:lsdException w:name="Outline List 1" w:semiHidden="1" w:unhideWhenUsed="1"/>
+    <w:lsdException w:name="Outline List 2" w:semiHidden="1" w:unhideWhenUsed="1"/>
+    <w:lsdException w:name="Outline List 3" w:semiHidden="1" w:unhideWhenUsed="1"/>
+    <w:lsdException w:name="Table Simple 1" w:semiHidden="1" w:unhideWhenUsed="1"/>
+    <w:lsdException w:name="Table Simple 2" w:semiHidden="1" w:unhideWhenUsed="1"/>
+    <w:lsdException w:name="Table Simple 3" w:semiHidden="1" w:unhideWhenUsed="1"/>
+    <w:lsdException w:name="Table Classic 1" w:semiHidden="1" w:unhideWhenUsed="1"/>
+    <w:lsdException w:name="Table Classic 2" w:semiHidden="1" w:unhideWhenUsed="1"/>
+    <w:lsdException w:name="Table Classic 3" w:semiHidden="1" w:unhideWhenUsed="1"/>
+    <w:lsdException w:name="Table Classic 4" w:semiHidden="1" w:unhideWhenUsed="1"/>
+    <w:lsdException w:name="Table Colorful 1" w:semiHidden="1" w:unhideWhenUsed="1"/>
+    <w:lsdException w:name="Table Colorful 2" w:semiHidden="1" w:unhideWhenUsed="1"/>
+    <w:lsdException w:name="Table Colorful 3" w:semiHidden="1" w:unhideWhenUsed="1"/>
+    <w:lsdException w:name="Table Columns 1" w:semiHidden="1" w:unhideWhenUsed="1"/>
+    <w:lsdException w:name="Table Columns 2" w:semiHidden="1" w:unhideWhenUsed="1"/>
+    <w:lsdException w:name="Table Columns 3" w:semiHidden="1" w:unhideWhenUsed="1"/>
+    <w:lsdException w:name="Table Columns 4" w:semiHidden="1" w:unhideWhenUsed="1"/>
+    <w:lsdException w:name="Table Columns 5" w:semiHidden="1" w:unhideWhenUsed="1"/>
+    <w:lsdException w:name="Table Grid 1" w:semiHidden="1" w:unhideWhenUsed="1"/>
+    <w:lsdException w:name="Table Grid 2" w:semiHidden="1" w:unhideWhenUsed="1"/>
+    <w:lsdException w:name="Table Grid 3" w:semiHidden="1" w:unhideWhenUsed="1"/>
+    <w:lsdException w:name="Table Grid 4" w:semiHidden="1" w:unhideWhenUsed="1"/>
+    <w:lsdException w:name="Table Grid 5" w:semiHidden="1" w:unhideWhenUsed="1"/>
+    <w:lsdException w:name="Table Grid 6" w:semiHidden="1" w:unhideWhenUsed="1"/>
+    <w:lsdException w:name="Table Grid 7" w:semiHidden="1" w:unhideWhenUsed="1"/>
+    <w:lsdException w:name="Table Grid 8" w:semiHidden="1" w:unhideWhenUsed="1"/>
+    <w:lsdException w:name="Table List 1" w:semiHidden="1" w:unhideWhenUsed="1"/>
+    <w:lsdException w:name="Table List 2" w:semiHidden="1" w:unhideWhenUsed="1"/>
+    <w:lsdException w:name="Table List 3" w:semiHidden="1" w:unhideWhenUsed="1"/>
+    <w:lsdException w:name="Table List 4" w:semiHidden="1" w:unhideWhenUsed="1"/>
+    <w:lsdException w:name="Table List 5" w:semiHidden="1" w:unhideWhenUsed="1"/>
+    <w:lsdException w:name="Table List 6" w:semiHidden="1" w:unhideWhenUsed="1"/>
+    <w:lsdException w:name="Table List 7" w:semiHidden="1" w:unhideWhenUsed="1"/>
+    <w:lsdException w:name="Table List 8" w:semiHidden="1" w:unhideWhenUsed="1"/>
+    <w:lsdException w:name="Table 3D effects 1" w:semiHidden="1" w:unhideWhenUsed="1"/>
+    <w:lsdException w:name="Table 3D effects 2" w:semiHidden="1" w:unhideWhenUsed="1"/>
+    <w:lsdException w:name="Table 3D effects 3" w:semiHidden="1" w:unhideWhenUsed="1"/>
+    <w:lsdException w:name="Table Contemporary" w:semiHidden="1" w:unhideWhenUsed="1"/>
+    <w:lsdException w:name="Table Elegant" w:semiHidden="1" w:unhideWhenUsed="1"/>
+    <w:lsdException w:name="Table Professional" w:semiHidden="1" w:unhideWhenUsed="1"/>
+    <w:lsdException w:name="Table Subtle 1" w:semiHidden="1" w:unhideWhenUsed="1"/>
+    <w:lsdException w:name="Table Subtle 2" w:semiHidden="1" w:unhideWhenUsed="1"/>
+    <w:lsdException w:name="Table Web 1" w:semiHidden="1" w:unhideWhenUsed="1"/>
+    <w:lsdException w:name="Table Web 2" w:semiHidden="1" w:unhideWhenUsed="1"/>
+    <w:lsdException w:name="Table Web 3" w:semiHidden="1" w:unhideWhenUsed="1"/>
+    <w:lsdException w:name="Balloon Text" w:semiHidden="1" w:unhideWhenUsed="1"/>
+    <w:lsdException w:name="Table Grid" w:uiPriority="59"/>
+    <w:lsdException w:name="Table Theme" w:semiHidden="1" w:unhideWhenUsed="1"/>
+    <w:lsdException w:name="Placeholder Text" w:semiHidden="1"/>
+    <w:lsdException w:name="No Spacing" w:uiPriority="1" w:qFormat="1"/>
+    <w:lsdException w:name="Light Shading" w:uiPriority="60"/>
+    <w:lsdException w:name="Light List" w:uiPriority="61"/>
+    <w:lsdException w:name="Light Grid" w:uiPriority="62"/>
+    <w:lsdException w:name="Medium Shading 1" w:uiPriority="63"/>
+    <w:lsdException w:name="Medium Shading 2" w:uiPriority="64"/>
+    <w:lsdException w:name="Medium List 1" w:uiPriority="65"/>
+    <w:lsdException w:name="Medium List 2" w:uiPriority="66"/>
+    <w:lsdException w:name="Medium Grid 1" w:uiPriority="67"/>
+    <w:lsdException w:name="Medium Grid 2" w:uiPriority="68"/>
+    <w:lsdException w:name="Medium Grid 3" w:uiPriority="69"/>
+    <w:lsdException w:name="Dark List" w:uiPriority="70"/>
+    <w:lsdException w:name="Colorful Shading" w:uiPriority="71"/>
+    <w:lsdException w:name="Colorful List" w:uiPriority="72"/>
+    <w:lsdException w:name="Colorful Grid" w:uiPriority="73"/>
+    <w:lsdException w:name="Light Shading Accent 1" w:uiPriority="60"/>
+    <w:lsdException w:name="Light List Accent 1" w:uiPriority="61"/>
+    <w:lsdException w:name="Light Grid Accent 1" w:uiPriority="62"/>
+    <w:lsdException w:name="Medium Shading 1 Accent 1" w:uiPriority="63"/>
+    <w:lsdException w:name="Medium Shading 2 Accent 1" w:uiPriority="64"/>
+    <w:lsdException w:name="Medium List 1 Accent 1" w:uiPriority="65"/>
+    <w:lsdException w:name="Revision" w:semiHidden="1"/>
+    <w:lsdException w:name="List Paragraph" w:uiPriority="34" w:qFormat="1"/>
+    <w:lsdException w:name="Quote" w:uiPriority="29" w:qFormat="1"/>
+    <w:lsdException w:name="Intense Quote" w:uiPriority="30" w:qFormat="1"/>
+    <w:lsdException w:name="Medium List 2 Accent 1" w:uiPriority="66"/>
+    <w:lsdException w:name="Medium Grid 1 Accent 1" w:uiPriority="67"/>
+    <w:lsdException w:name="Medium Grid 2 Accent 1" w:uiPriority="68"/>
+    <w:lsdException w:name="Medium Grid 3 Accent 1" w:uiPriority="69"/>
+    <w:lsdException w:name="Dark List Accent 1" w:uiPriority="70"/>
+    <w:lsdException w:name="Colorful Shading Accent 1" w:uiPriority="71"/>
+    <w:lsdException w:name="Colorful List Accent 1" w:uiPriority="72"/>
+    <w:lsdException w:name="Colorful Grid Accent 1" w:uiPriority="73"/>
+    <w:lsdException w:name="Light Shading Accent 2" w:uiPriority="60"/>
+    <w:lsdException w:name="Light List Accent 2" w:uiPriority="61"/>
+    <w:lsdException w:name="Light Grid Accent 2" w:uiPriority="62"/>
+    <w:lsdException w:name="Medium Shading 1 Accent 2" w:uiPriority="63"/>
+    <w:lsdException w:name="Medium Shading 2 Accent 2" w:uiPriority="64"/>
+    <w:lsdException w:name="Medium List 1 Accent 2" w:uiPriority="65"/>
+    <w:lsdException w:name="Medium List 2 Accent 2" w:uiPriority="66"/>
+    <w:lsdException w:name="Medium Grid 1 Accent 2" w:uiPriority="67"/>
+    <w:lsdException w:name="Medium Grid 2 Accent 2" w:uiPriority="68"/>
+    <w:lsdException w:name="Medium Grid 3 Accent 2" w:uiPriority="69"/>
+    <w:lsdException w:name="Dark List Accent 2" w:uiPriority="70"/>
+    <w:lsdException w:name="Colorful Shading Accent 2" w:uiPriority="71"/>
+    <w:lsdException w:name="Colorful List Accent 2" w:uiPriority="72"/>
+    <w:lsdException w:name="Colorful Grid Accent 2" w:uiPriority="73"/>
+    <w:lsdException w:name="Light Shading Accent 3" w:uiPriority="60"/>
+    <w:lsdException w:name="Light List Accent 3" w:uiPriority="61"/>
+    <w:lsdException w:name="Light Grid Accent 3" w:uiPriority="62"/>
+    <w:lsdException w:name="Medium Shading 1 Accent 3" w:uiPriority="63"/>
+    <w:lsdException w:name="Medium Shading 2 Accent 3" w:uiPriority="64"/>
+    <w:lsdException w:name="Medium List 1 Accent 3" w:uiPriority="65"/>
+    <w:lsdException w:name="Medium List 2 Accent 3" w:uiPriority="66"/>
+    <w:lsdException w:name="Medium Grid 1 Accent 3" w:uiPriority="67"/>
+    <w:lsdException w:name="Medium Grid 2 Accent 3" w:uiPriority="68"/>
+    <w:lsdException w:name="Medium Grid 3 Accent 3" w:uiPriority="69"/>
+    <w:lsdException w:name="Dark List Accent 3" w:uiPriority="70"/>
+    <w:lsdException w:name="Colorful Shading Accent 3" w:uiPriority="71"/>
+    <w:lsdException w:name="Colorful List Accent 3" w:uiPriority="72"/>
+    <w:lsdException w:name="Colorful Grid Accent 3" w:uiPriority="73"/>
+    <w:lsdException w:name="Light Shading Accent 4" w:uiPriority="60"/>
+    <w:lsdException w:name="Light List Accent 4" w:uiPriority="61"/>
+    <w:lsdException w:name="Light Grid Accent 4" w:uiPriority="62"/>
+    <w:lsdException w:name="Medium Shading 1 Accent 4" w:uiPriority="63"/>
+    <w:lsdException w:name="Medium Shading 2 Accent 4" w:uiPriority="64"/>
+    <w:lsdException w:name="Medium List 1 Accent 4" w:uiPriority="65"/>
+    <w:lsdException w:name="Medium List 2 Accent 4" w:uiPriority="66"/>
+    <w:lsdException w:name="Medium Grid 1 Accent 4" w:uiPriority="67"/>
+    <w:lsdException w:name="Medium Grid 2 Accent 4" w:uiPriority="68"/>
+    <w:lsdException w:name="Medium Grid 3 Accent 4" w:uiPriority="69"/>
+    <w:lsdException w:name="Dark List Accent 4" w:uiPriority="70"/>
+    <w:lsdException w:name="Colorful Shading Accent 4" w:uiPriority="71"/>
+    <w:lsdException w:name="Colorful List Accent 4" w:uiPriority="72"/>
+    <w:lsdException w:name="Colorful Grid Accent 4" w:uiPriority="73"/>
+    <w:lsdException w:name="Light Shading Accent 5" w:uiPriority="60"/>
+    <w:lsdException w:name="Light List Accent 5" w:uiPriority="61"/>
+    <w:lsdException w:name="Light Grid Accent 5" w:uiPriority="62"/>
+    <w:lsdException w:name="Medium Shading 1 Accent 5" w:uiPriority="63"/>
+    <w:lsdException w:name="Medium Shading 2 Accent 5" w:uiPriority="64"/>
+    <w:lsdException w:name="Medium List 1 Accent 5" w:uiPriority="65"/>
+    <w:lsdException w:name="Medium List 2 Accent 5" w:uiPriority="66"/>
+    <w:lsdException w:name="Medium Grid 1 Accent 5" w:uiPriority="67"/>
+    <w:lsdException w:name="Medium Grid 2 Accent 5" w:uiPriority="68"/>
+    <w:lsdException w:name="Medium Grid 3 Accent 5" w:uiPriority="69"/>
+    <w:lsdException w:name="Dark List Accent 5" w:uiPriority="70"/>
+    <w:lsdException w:name="Colorful Shading Accent 5" w:uiPriority="71"/>
+    <w:lsdException w:name="Colorful List Accent 5" w:uiPriority="72"/>
+    <w:lsdException w:name="Colorful Grid Accent 5" w:uiPriority="73"/>
+    <w:lsdException w:name="Light Shading Accent 6" w:uiPriority="60"/>
+    <w:lsdException w:name="Light List Accent 6" w:uiPriority="61"/>
+    <w:lsdException w:name="Light Grid Accent 6" w:uiPriority="62"/>
+    <w:lsdException w:name="Medium Shading 1 Accent 6" w:uiPriority="63"/>
+    <w:lsdException w:name="Medium Shading 2 Accent 6" w:uiPriority="64"/>
+    <w:lsdException w:name="Medium List 1 Accent 6" w:uiPriority="65"/>
+    <w:lsdException w:name="Medium List 2 Accent 6" w:uiPriority="66"/>
+    <w:lsdException w:name="Medium Grid 1 Accent 6" w:uiPriority="67"/>
+    <w:lsdException w:name="Medium Grid 2 Accent 6" w:uiPriority="68"/>
+    <w:lsdException w:name="Medium Grid 3 Accent 6" w:uiPriority="69"/>
+    <w:lsdException w:name="Dark List Accent 6" w:uiPriority="70"/>
+    <w:lsdException w:name="Colorful Shading Accent 6" w:uiPriority="71"/>
+    <w:lsdException w:name="Colorful List Accent 6" w:uiPriority="72"/>
+    <w:lsdException w:name="Colorful Grid Accent 6" w:uiPriority="73"/>
+    <w:lsdException w:name="Subtle Emphasis" w:uiPriority="19" w:qFormat="1"/>
+    <w:lsdException w:name="Intense Emphasis" w:uiPriority="21" w:qFormat="1"/>
+    <w:lsdException w:name="Subtle Reference" w:uiPriority="31" w:qFormat="1"/>
+    <w:lsdException w:name="Intense Reference" w:uiPriority="32" w:qFormat="1"/>
+    <w:lsdException w:name="Book Title" w:uiPriority="33" w:qFormat="1"/>
+    <w:lsdException w:name="Bibliography" w:semiHidden="1" w:uiPriority="37" w:unhideWhenUsed="1"/>
+    <w:lsdException w:name="TOC Heading" w:semiHidden="1" w:uiPriority="39" w:unhideWhenUsed="1" w:qFormat="1"/>
+    <w:lsdException w:name="Plain Table 1" w:uiPriority="41"/>
+    <w:lsdException w:name="Plain Table 2" w:uiPriority="42"/>
+    <w:lsdException w:name="Plain Table 3" w:uiPriority="43"/>
+    <w:lsdException w:name="Plain Table 4" w:uiPriority="44"/>
+    <w:lsdException w:name="Plain Table 5" w:uiPriority="45"/>
+    <w:lsdException w:name="Grid Table Light" w:uiPriority="40"/>
+    <w:lsdException w:name="Grid Table 1 Light" w:uiPriority="46"/>
+    <w:lsdException w:name="Grid Table 2" w:uiPriority="47"/>
+    <w:lsdException w:name="Grid Table 3" w:uiPriority="48"/>
+    <w:lsdException w:name="Grid Table 4" w:uiPriority="49"/>
+    <w:lsdException w:name="Grid Table 5 Dark" w:uiPriority="50"/>
+    <w:lsdException w:name="Grid Table 6 Colorful" w:uiPriority="51"/>
+    <w:lsdException w:name="Grid Table 7 Colorful" w:uiPriority="52"/>
+    <w:lsdException w:name="Grid Table 1 Light Accent 1" w:uiPriority="46"/>
+    <w:lsdException w:name="Grid Table 2 Accent 1" w:uiPriority="47"/>
+    <w:lsdException w:name="Grid Table 3 Accent 1" w:uiPriority="48"/>
+    <w:lsdException w:name="Grid Table 4 Accent 1" w:uiPriority="49"/>
+    <w:lsdException w:name="Grid Table 5 Dark Accent 1" w:uiPriority="50"/>
+    <w:lsdException w:name="Grid Table 6 Colorful Accent 1" w:uiPriority="51"/>
+    <w:lsdException w:name="Grid Table 7 Colorful Accent 1" w:uiPriority="52"/>
+    <w:lsdException w:name="Grid Table 1 Light Accent 2" w:uiPriority="46"/>
+    <w:lsdException w:name="Grid Table 2 Accent 2" w:uiPriority="47"/>
+    <w:lsdException w:name="Grid Table 3 Accent 2" w:uiPriority="48"/>
+    <w:lsdException w:name="Grid Table 4 Accent 2" w:uiPriority="49"/>
+    <w:lsdException w:name="Grid Table 5 Dark Accent 2" w:uiPriority="50"/>
+    <w:lsdException w:name="Grid Table 6 Colorful Accent 2" w:uiPriority="51"/>
+    <w:lsdException w:name="Grid Table 7 Colorful Accent 2" w:uiPriority="52"/>
+    <w:lsdException w:name="Grid Table 1 Light Accent 3" w:uiPriority="46"/>
+    <w:lsdException w:name="Grid Table 2 Accent 3" w:uiPriority="47"/>
+    <w:lsdException w:name="Grid Table 3 Accent 3" w:uiPriority="48"/>
+    <w:lsdException w:name="Grid Table 4 Accent 3" w:uiPriority="49"/>
+    <w:lsdException w:name="Grid Table 5 Dark Accent 3" w:uiPriority="50"/>
+    <w:lsdException w:name="Grid Table 6 Colorful Accent 3" w:uiPriority="51"/>
+    <w:lsdException w:name="Grid Table 7 Colorful Accent 3" w:uiPriority="52"/>
+    <w:lsdException w:name="Grid Table 1 Light Accent 4" w:uiPriority="46"/>
+    <w:lsdException w:name="Grid Table 2 Accent 4" w:uiPriority="47"/>
+    <w:lsdException w:name="Grid Table 3 Accent 4" w:uiPriority="48"/>
+    <w:lsdException w:name="Grid Table 4 Accent 4" w:uiPriority="49"/>
+    <w:lsdException w:name="Grid Table 5 Dark Accent 4" w:uiPriority="50"/>
+    <w:lsdException w:name="Grid Table 6 Colorful Accent 4" w:uiPriority="51"/>
+    <w:lsdException w:name="Grid Table 7 Colorful Accent 4" w:uiPriority="52"/>
+    <w:lsdException w:name="Grid Table 1 Light Accent 5" w:uiPriority="46"/>
+    <w:lsdException w:name="Grid Table 2 Accent 5" w:uiPriority="47"/>
+    <w:lsdException w:name="Grid Table 3 Accent 5" w:uiPriority="48"/>
+    <w:lsdException w:name="Grid Table 4 Accent 5" w:uiPriority="49"/>
+    <w:lsdException w:name="Grid Table 5 Dark Accent 5" w:uiPriority="50"/>
+    <w:lsdException w:name="Grid Table 6 Colorful Accent 5" w:uiPriority="51"/>
+    <w:lsdException w:name="Grid Table 7 Colorful Accent 5" w:uiPriority="52"/>
+    <w:lsdException w:name="Grid Table 1 Light Accent 6" w:uiPriority="46"/>
+    <w:lsdException w:name="Grid Table 2 Accent 6" w:uiPriority="47"/>
+    <w:lsdException w:name="Grid Table 3 Accent 6" w:uiPriority="48"/>
+    <w:lsdException w:name="Grid Table 4 Accent 6" w:uiPriority="49"/>
+    <w:lsdException w:name="Grid Table 5 Dark Accent 6" w:uiPriority="50"/>
+    <w:lsdException w:name="Grid Table 6 Colorful Accent 6" w:uiPriority="51"/>
+    <w:lsdException w:name="Grid Table 7 Colorful Accent 6" w:uiPriority="52"/>
+    <w:lsdException w:name="List Table 1 Light" w:uiPriority="46"/>
+    <w:lsdException w:name="List Table 2" w:uiPriority="47"/>
+    <w:lsdException w:name="List Table 3" w:uiPriority="48"/>
+    <w:lsdException w:name="List Table 4" w:uiPriority="49"/>
+    <w:lsdException w:name="List Table 5 Dark" w:uiPriority="50"/>
+    <w:lsdException w:name="List Table 6 Colorful" w:uiPriority="51"/>
+    <w:lsdException w:name="List Table 7 Colorful" w:uiPriority="52"/>
+    <w:lsdException w:name="List Table 1 Light Accent 1" w:uiPriority="46"/>
+    <w:lsdException w:name="List Table 2 Accent 1" w:uiPriority="47"/>
+    <w:lsdException w:name="List Table 3 Accent 1" w:uiPriority="48"/>
+    <w:lsdException w:name="List Table 4 Accent 1" w:uiPriority="49"/>
+    <w:lsdException w:name="List Table 5 Dark Accent 1" w:uiPriority="50"/>
+    <w:lsdException w:name="List Table 6 Colorful Accent 1" w:uiPriority="51"/>
+    <w:lsdException w:name="List Table 7 Colorful Accent 1" w:uiPriority="52"/>
+    <w:lsdException w:name="List Table 1 Light Accent 2" w:uiPriority="46"/>
+    <w:lsdException w:name="List Table 2 Accent 2" w:uiPriority="47"/>
+    <w:lsdException w:name="List Table 3 Accent 2" w:uiPriority="48"/>
+    <w:lsdException w:name="List Table 4 Accent 2" w:uiPriority="49"/>
+    <w:lsdException w:name="List Table 5 Dark Accent 2" w:uiPriority="50"/>
+    <w:lsdException w:name="List Table 6 Colorful Accent 2" w:uiPriority="51"/>
+    <w:lsdException w:name="List Table 7 Colorful Accent 2" w:uiPriority="52"/>
+    <w:lsdException w:name="List Table 1 Light Accent 3" w:uiPriority="46"/>
+    <w:lsdException w:name="List Table 2 Accent 3" w:uiPriority="47"/>
+    <w:lsdException w:name="List Table 3 Accent 3" w:uiPriority="48"/>
+    <w:lsdException w:name="List Table 4 Accent 3" w:uiPriority="49"/>
+    <w:lsdException w:name="List Table 5 Dark Accent 3" w:uiPriority="50"/>
+    <w:lsdException w:name="List Table 6 Colorful Accent 3" w:uiPriority="51"/>
+    <w:lsdException w:name="List Table 7 Colorful Accent 3" w:uiPriority="52"/>
+    <w:lsdException w:name="List Table 1 Light Accent 4" w:uiPriority="46"/>
+    <w:lsdException w:name="List Table 2 Accent 4" w:uiPriority="47"/>
+    <w:lsdException w:name="List Table 3 Accent 4" w:uiPriority="48"/>
+    <w:lsdException w:name="List Table 4 Accent 4" w:uiPriority="49"/>
+    <w:lsdException w:name="List Table 5 Dark Accent 4" w:uiPriority="50"/>
+    <w:lsdException w:name="List Table 6 Colorful Accent 4" w:uiPriority="51"/>
+    <w:lsdException w:name="List Table 7 Colorful Accent 4" w:uiPriority="52"/>
+    <w:lsdException w:name="List Table 1 Light Accent 5" w:uiPriority="46"/>
+    <w:lsdException w:name="List Table 2 Accent 5" w:uiPriority="47"/>
+    <w:lsdException w:name="List Table 3 Accent 5" w:uiPriority="48"/>
+    <w:lsdException w:name="List Table 4 Accent 5" w:uiPriority="49"/>
+    <w:lsdException w:name="List Table 5 Dark Accent 5" w:uiPriority="50"/>
+    <w:lsdException w:name="List Table 6 Colorful Accent 5" w:uiPriority="51"/>
+    <w:lsdException w:name="List Table 7 Colorful Accent 5" w:uiPriority="52"/>
+    <w:lsdException w:name="List Table 1 Light Accent 6" w:uiPriority="46"/>
+    <w:lsdException w:name="List Table 2 Accent 6" w:uiPriority="47"/>
+    <w:lsdException w:name="List Table 3 Accent 6" w:uiPriority="48"/>
+    <w:lsdException w:name="List Table 4 Accent 6" w:uiPriority="49"/>
+    <w:lsdException w:name="List Table 5 Dark Accent 6" w:uiPriority="50"/>
+    <w:lsdException w:name="List Table 6 Colorful Accent 6" w:uiPriority="51"/>
+    <w:lsdException w:name="List Table 7 Colorful Accent 6" w:uiPriority="52"/>
   </w:latentStyles>
   <w:style w:type="paragraph" w:default="1" w:styleId="a">
     <w:name w:val="Normal"/>
@@ -1754,7 +1615,7 @@
 </file>
 
 <file path=customXml/itemProps1.xml><?xml version="1.0" encoding="utf-8"?>
-<ds:datastoreItem xmlns:ds="http://schemas.openxmlformats.org/officeDocument/2006/customXml" ds:itemID="{26A71418-D446-485B-8B86-62CC951ADE56}">
+<ds:datastoreItem xmlns:ds="http://schemas.openxmlformats.org/officeDocument/2006/customXml" ds:itemID="{A98B8487-851A-43CB-9637-8896C9B0B336}">
   <ds:schemaRefs>
     <ds:schemaRef ds:uri="http://schemas.openxmlformats.org/officeDocument/2006/bibliography"/>
   </ds:schemaRefs>

</xml_diff>